<commit_message>
añadir video y presentacion
</commit_message>
<xml_diff>
--- a/Mario_Esteban_Fernandez_Memoria_TFM.docx
+++ b/Mario_Esteban_Fernandez_Memoria_TFM.docx
@@ -92,7 +92,23 @@
           <w:sz w:val="40"/>
           <w:szCs w:val="40"/>
         </w:rPr>
-        <w:t>ANÁLISIS DE UBA BASE DE DATOS DE LA NBA PARA CREAR UN CHATBOT BASADO EN ESTE CONOCIMIENTO</w:t>
+        <w:t>ANÁLISIS DE U</w:t>
+      </w:r>
+      <w:r>
+        <w:rPr>
+          <w:rFonts w:ascii="Calibri" w:hAnsi="Calibri" w:cs="Calibri"/>
+          <w:sz w:val="40"/>
+          <w:szCs w:val="40"/>
+        </w:rPr>
+        <w:t>N</w:t>
+      </w:r>
+      <w:r>
+        <w:rPr>
+          <w:rFonts w:ascii="Calibri" w:hAnsi="Calibri" w:cs="Calibri"/>
+          <w:sz w:val="40"/>
+          <w:szCs w:val="40"/>
+        </w:rPr>
+        <w:t>A BASE DE DATOS DE LA NBA PARA CREAR UN CHATBOT BASADO EN ESTE CONOCIMIENTO</w:t>
       </w:r>
     </w:p>
     <w:p>
@@ -1789,7 +1805,23 @@
                 <w:rFonts w:ascii="Calibri" w:hAnsi="Calibri" w:cs="Calibri"/>
                 <w:noProof/>
               </w:rPr>
-              <w:t>6.1 Regresión Logística</w:t>
+              <w:t>6.1 Regre</w:t>
+            </w:r>
+            <w:r>
+              <w:rPr>
+                <w:rStyle w:val="Hipervnculo"/>
+                <w:rFonts w:ascii="Calibri" w:hAnsi="Calibri" w:cs="Calibri"/>
+                <w:noProof/>
+              </w:rPr>
+              <w:t>s</w:t>
+            </w:r>
+            <w:r>
+              <w:rPr>
+                <w:rStyle w:val="Hipervnculo"/>
+                <w:rFonts w:ascii="Calibri" w:hAnsi="Calibri" w:cs="Calibri"/>
+                <w:noProof/>
+              </w:rPr>
+              <w:t>ión Logística</w:t>
             </w:r>
             <w:r>
               <w:rPr>
@@ -3115,7 +3147,21 @@
         <w:rPr>
           <w:rFonts w:ascii="Calibri" w:hAnsi="Calibri" w:cs="Calibri"/>
         </w:rPr>
-        <w:t>El proyecto parte de un dataset histórico con información detallada de jugadores, temporadas y métricas de rendimiento, a partir del cual se desarrolla una nueva métrica de eficiencia ajustada por edad, diseñada con el fin de identificar el “prime” o pico de rendimiento de los jugadores a lo largo de sus carreras. Esta métrica es refinada mediante técnicas de normalización, ponderación estadística y corrección de sesgos debidos a la disponibilidad o a jugadores excepcionalmente longevos.</w:t>
+        <w:t xml:space="preserve">El proyecto parte de un </w:t>
+      </w:r>
+      <w:proofErr w:type="spellStart"/>
+      <w:r>
+        <w:rPr>
+          <w:rFonts w:ascii="Calibri" w:hAnsi="Calibri" w:cs="Calibri"/>
+        </w:rPr>
+        <w:t>dataset</w:t>
+      </w:r>
+      <w:proofErr w:type="spellEnd"/>
+      <w:r>
+        <w:rPr>
+          <w:rFonts w:ascii="Calibri" w:hAnsi="Calibri" w:cs="Calibri"/>
+        </w:rPr>
+        <w:t xml:space="preserve"> histórico con información detallada de jugadores, temporadas y métricas de rendimiento, a partir del cual se desarrolla una nueva métrica de eficiencia ajustada por edad, diseñada con el fin de identificar el “prime” o pico de rendimiento de los jugadores a lo largo de sus carreras. Esta métrica es refinada mediante técnicas de normalización, ponderación estadística y corrección de sesgos debidos a la disponibilidad o a jugadores excepcionalmente longevos.</w:t>
       </w:r>
     </w:p>
     <w:p>
@@ -3143,21 +3189,77 @@
         <w:rPr>
           <w:rFonts w:ascii="Calibri" w:hAnsi="Calibri" w:cs="Calibri"/>
         </w:rPr>
-        <w:t>Un bloque adicional del estudio se centra en la influencia histórica de los jugadores extranjeros, examinando su proporción por década, su impacto relativo en eficiencia y su comparación con jugadores estadounidenses, tanto de forma global como segmentada por MVPs.</w:t>
-      </w:r>
-    </w:p>
-    <w:p>
-      <w:pPr>
-        <w:jc w:val="both"/>
-        <w:rPr>
-          <w:rFonts w:ascii="Calibri" w:hAnsi="Calibri" w:cs="Calibri"/>
-        </w:rPr>
-      </w:pPr>
-      <w:r>
-        <w:rPr>
-          <w:rFonts w:ascii="Calibri" w:hAnsi="Calibri" w:cs="Calibri"/>
-        </w:rPr>
-        <w:t>Como complemento aplicado, se desarrolla un chatbot analítico, capaz de interactuar directamente con el dataset, generar visualizaciones, ejecutar modelos predictivos y responder preguntas complejas sobre rendimiento, tendencias, comparaciones y estadísticas. Este chatbot no solo amplía el alcance del análisis, sino que también actúa como validación práctica del potencial de la IA generativa como herramienta para la exploración de datos deportivos.</w:t>
+        <w:t xml:space="preserve">Un bloque adicional del estudio se centra en la influencia histórica de los jugadores extranjeros, examinando su proporción por década, su impacto relativo en eficiencia y su comparación con jugadores estadounidenses, tanto de forma global como segmentada por </w:t>
+      </w:r>
+      <w:proofErr w:type="spellStart"/>
+      <w:r>
+        <w:rPr>
+          <w:rFonts w:ascii="Calibri" w:hAnsi="Calibri" w:cs="Calibri"/>
+        </w:rPr>
+        <w:t>MVPs</w:t>
+      </w:r>
+      <w:proofErr w:type="spellEnd"/>
+      <w:r>
+        <w:rPr>
+          <w:rFonts w:ascii="Calibri" w:hAnsi="Calibri" w:cs="Calibri"/>
+        </w:rPr>
+        <w:t>.</w:t>
+      </w:r>
+    </w:p>
+    <w:p>
+      <w:pPr>
+        <w:jc w:val="both"/>
+        <w:rPr>
+          <w:rFonts w:ascii="Calibri" w:hAnsi="Calibri" w:cs="Calibri"/>
+        </w:rPr>
+      </w:pPr>
+      <w:r>
+        <w:rPr>
+          <w:rFonts w:ascii="Calibri" w:hAnsi="Calibri" w:cs="Calibri"/>
+        </w:rPr>
+        <w:t xml:space="preserve">Como complemento aplicado, se desarrolla un </w:t>
+      </w:r>
+      <w:proofErr w:type="spellStart"/>
+      <w:r>
+        <w:rPr>
+          <w:rFonts w:ascii="Calibri" w:hAnsi="Calibri" w:cs="Calibri"/>
+        </w:rPr>
+        <w:t>chatbot</w:t>
+      </w:r>
+      <w:proofErr w:type="spellEnd"/>
+      <w:r>
+        <w:rPr>
+          <w:rFonts w:ascii="Calibri" w:hAnsi="Calibri" w:cs="Calibri"/>
+        </w:rPr>
+        <w:t xml:space="preserve"> analítico, capaz de interactuar directamente con el </w:t>
+      </w:r>
+      <w:proofErr w:type="spellStart"/>
+      <w:r>
+        <w:rPr>
+          <w:rFonts w:ascii="Calibri" w:hAnsi="Calibri" w:cs="Calibri"/>
+        </w:rPr>
+        <w:t>dataset</w:t>
+      </w:r>
+      <w:proofErr w:type="spellEnd"/>
+      <w:r>
+        <w:rPr>
+          <w:rFonts w:ascii="Calibri" w:hAnsi="Calibri" w:cs="Calibri"/>
+        </w:rPr>
+        <w:t xml:space="preserve">, generar visualizaciones, ejecutar modelos predictivos y responder preguntas complejas sobre rendimiento, tendencias, comparaciones y estadísticas. Este </w:t>
+      </w:r>
+      <w:proofErr w:type="spellStart"/>
+      <w:r>
+        <w:rPr>
+          <w:rFonts w:ascii="Calibri" w:hAnsi="Calibri" w:cs="Calibri"/>
+        </w:rPr>
+        <w:t>chatbot</w:t>
+      </w:r>
+      <w:proofErr w:type="spellEnd"/>
+      <w:r>
+        <w:rPr>
+          <w:rFonts w:ascii="Calibri" w:hAnsi="Calibri" w:cs="Calibri"/>
+        </w:rPr>
+        <w:t xml:space="preserve"> no solo amplía el alcance del análisis, sino que también actúa como validación práctica del potencial de la IA generativa como herramienta para la exploración de datos deportivos.</w:t>
       </w:r>
     </w:p>
     <w:p>
@@ -3211,9 +3313,17 @@
         <w:rPr>
           <w:rFonts w:cs="Calibri"/>
         </w:rPr>
-        <w:t>Descripción del Dataset</w:t>
+        <w:t xml:space="preserve">Descripción del </w:t>
+      </w:r>
+      <w:proofErr w:type="spellStart"/>
+      <w:r>
+        <w:rPr>
+          <w:rFonts w:cs="Calibri"/>
+        </w:rPr>
+        <w:t>Dataset</w:t>
       </w:r>
       <w:bookmarkEnd w:id="2"/>
+      <w:proofErr w:type="spellEnd"/>
     </w:p>
     <w:p>
       <w:pPr>
@@ -3230,7 +3340,43 @@
           <w:sz w:val="22"/>
           <w:szCs w:val="22"/>
         </w:rPr>
-        <w:t>El estudio parte de un conjunto de datos histórico de la NBA extraído de Kaggle, que contiene estadísticas individuales de jugadores desde mediados del siglo XX hasta la actualidad. El dataset fue diseñado para recoger métricas tradicionales y avanzadas usadas en el análisis moderno del baloncesto.</w:t>
+        <w:t xml:space="preserve">El estudio parte de un conjunto de datos histórico de la NBA extraído de </w:t>
+      </w:r>
+      <w:proofErr w:type="spellStart"/>
+      <w:r>
+        <w:rPr>
+          <w:rFonts w:ascii="Calibri" w:hAnsi="Calibri" w:cs="Calibri"/>
+          <w:sz w:val="22"/>
+          <w:szCs w:val="22"/>
+        </w:rPr>
+        <w:t>Kaggle</w:t>
+      </w:r>
+      <w:proofErr w:type="spellEnd"/>
+      <w:r>
+        <w:rPr>
+          <w:rFonts w:ascii="Calibri" w:hAnsi="Calibri" w:cs="Calibri"/>
+          <w:sz w:val="22"/>
+          <w:szCs w:val="22"/>
+        </w:rPr>
+        <w:t xml:space="preserve">, que contiene estadísticas individuales de jugadores desde mediados del siglo XX hasta la actualidad. El </w:t>
+      </w:r>
+      <w:proofErr w:type="spellStart"/>
+      <w:r>
+        <w:rPr>
+          <w:rFonts w:ascii="Calibri" w:hAnsi="Calibri" w:cs="Calibri"/>
+          <w:sz w:val="22"/>
+          <w:szCs w:val="22"/>
+        </w:rPr>
+        <w:t>dataset</w:t>
+      </w:r>
+      <w:proofErr w:type="spellEnd"/>
+      <w:r>
+        <w:rPr>
+          <w:rFonts w:ascii="Calibri" w:hAnsi="Calibri" w:cs="Calibri"/>
+          <w:sz w:val="22"/>
+          <w:szCs w:val="22"/>
+        </w:rPr>
+        <w:t xml:space="preserve"> fue diseñado para recoger métricas tradicionales y avanzadas usadas en el análisis moderno del baloncesto.</w:t>
       </w:r>
     </w:p>
     <w:p>
@@ -3328,15 +3474,48 @@
           <w:rFonts w:ascii="Calibri" w:hAnsi="Calibri" w:cs="Calibri"/>
           <w:sz w:val="22"/>
           <w:szCs w:val="22"/>
-        </w:rPr>
-      </w:pPr>
+          <w:lang w:val="en-US"/>
+        </w:rPr>
+      </w:pPr>
+      <w:proofErr w:type="spellStart"/>
       <w:r>
         <w:rPr>
           <w:rFonts w:ascii="Calibri" w:hAnsi="Calibri" w:cs="Calibri"/>
           <w:sz w:val="22"/>
           <w:szCs w:val="22"/>
-        </w:rPr>
-        <w:t>Estadísticas avanzadas: Win Shares, Box Plus-Minus, True Shooting.</w:t>
+          <w:lang w:val="en-US"/>
+        </w:rPr>
+        <w:t>Estadísticas</w:t>
+      </w:r>
+      <w:proofErr w:type="spellEnd"/>
+      <w:r>
+        <w:rPr>
+          <w:rFonts w:ascii="Calibri" w:hAnsi="Calibri" w:cs="Calibri"/>
+          <w:sz w:val="22"/>
+          <w:szCs w:val="22"/>
+          <w:lang w:val="en-US"/>
+        </w:rPr>
+        <w:t xml:space="preserve"> </w:t>
+      </w:r>
+      <w:proofErr w:type="spellStart"/>
+      <w:r>
+        <w:rPr>
+          <w:rFonts w:ascii="Calibri" w:hAnsi="Calibri" w:cs="Calibri"/>
+          <w:sz w:val="22"/>
+          <w:szCs w:val="22"/>
+          <w:lang w:val="en-US"/>
+        </w:rPr>
+        <w:t>avanzadas</w:t>
+      </w:r>
+      <w:proofErr w:type="spellEnd"/>
+      <w:r>
+        <w:rPr>
+          <w:rFonts w:ascii="Calibri" w:hAnsi="Calibri" w:cs="Calibri"/>
+          <w:sz w:val="22"/>
+          <w:szCs w:val="22"/>
+          <w:lang w:val="en-US"/>
+        </w:rPr>
+        <w:t>: Win Shares, Box Plus-Minus, True Shooting.</w:t>
       </w:r>
     </w:p>
     <w:p>
@@ -3523,7 +3702,21 @@
         <w:rPr>
           <w:rFonts w:ascii="Calibri" w:hAnsi="Calibri" w:cs="Calibri"/>
         </w:rPr>
-        <w:t>Depuración profunda del dataset, corrigiendo estructuras inconsistentes y estandarizando valores.</w:t>
+        <w:t xml:space="preserve">Depuración profunda del </w:t>
+      </w:r>
+      <w:proofErr w:type="spellStart"/>
+      <w:r>
+        <w:rPr>
+          <w:rFonts w:ascii="Calibri" w:hAnsi="Calibri" w:cs="Calibri"/>
+        </w:rPr>
+        <w:t>dataset</w:t>
+      </w:r>
+      <w:proofErr w:type="spellEnd"/>
+      <w:r>
+        <w:rPr>
+          <w:rFonts w:ascii="Calibri" w:hAnsi="Calibri" w:cs="Calibri"/>
+        </w:rPr>
+        <w:t>, corrigiendo estructuras inconsistentes y estandarizando valores.</w:t>
       </w:r>
     </w:p>
     <w:p>
@@ -3596,7 +3789,21 @@
         <w:rPr>
           <w:rFonts w:ascii="Calibri" w:hAnsi="Calibri" w:cs="Calibri"/>
         </w:rPr>
-        <w:t>Obtención de resultados clave, que serán utilizados posteriormente en el chatbot.</w:t>
+        <w:t xml:space="preserve">Obtención de resultados clave, que serán utilizados posteriormente en el </w:t>
+      </w:r>
+      <w:proofErr w:type="spellStart"/>
+      <w:r>
+        <w:rPr>
+          <w:rFonts w:ascii="Calibri" w:hAnsi="Calibri" w:cs="Calibri"/>
+        </w:rPr>
+        <w:t>chatbot</w:t>
+      </w:r>
+      <w:proofErr w:type="spellEnd"/>
+      <w:r>
+        <w:rPr>
+          <w:rFonts w:ascii="Calibri" w:hAnsi="Calibri" w:cs="Calibri"/>
+        </w:rPr>
+        <w:t>.</w:t>
       </w:r>
     </w:p>
     <w:p>
@@ -3627,9 +3834,17 @@
         <w:rPr>
           <w:rFonts w:cs="Calibri"/>
         </w:rPr>
-        <w:t>.-Depuración del Dataset</w:t>
+        <w:t xml:space="preserve">.-Depuración del </w:t>
+      </w:r>
+      <w:proofErr w:type="spellStart"/>
+      <w:r>
+        <w:rPr>
+          <w:rFonts w:cs="Calibri"/>
+        </w:rPr>
+        <w:t>Dataset</w:t>
       </w:r>
       <w:bookmarkEnd w:id="4"/>
+      <w:proofErr w:type="spellEnd"/>
     </w:p>
     <w:p>
       <w:pPr>
@@ -3774,25 +3989,96 @@
           <w:rFonts w:ascii="Calibri" w:hAnsi="Calibri" w:cs="Calibri"/>
         </w:rPr>
       </w:pPr>
-      <w:r>
-        <w:rPr>
-          <w:rFonts w:ascii="Calibri" w:hAnsi="Calibri" w:cs="Calibri"/>
-        </w:rPr>
-        <w:t>for col in columnas_corregir_porcentajes:</w:t>
-      </w:r>
-    </w:p>
-    <w:p>
-      <w:pPr>
-        <w:jc w:val="both"/>
-        <w:rPr>
-          <w:rFonts w:ascii="Calibri" w:hAnsi="Calibri" w:cs="Calibri"/>
-        </w:rPr>
-      </w:pPr>
-      <w:r>
-        <w:rPr>
-          <w:rFonts w:ascii="Calibri" w:hAnsi="Calibri" w:cs="Calibri"/>
-        </w:rPr>
-        <w:t>    datos[col] = [x if 0 &lt;= x &lt;= 100 else np.nan for x in datos[col]]</w:t>
+      <w:proofErr w:type="spellStart"/>
+      <w:r>
+        <w:rPr>
+          <w:rFonts w:ascii="Calibri" w:hAnsi="Calibri" w:cs="Calibri"/>
+        </w:rPr>
+        <w:t>for</w:t>
+      </w:r>
+      <w:proofErr w:type="spellEnd"/>
+      <w:r>
+        <w:rPr>
+          <w:rFonts w:ascii="Calibri" w:hAnsi="Calibri" w:cs="Calibri"/>
+        </w:rPr>
+        <w:t xml:space="preserve"> col in </w:t>
+      </w:r>
+      <w:proofErr w:type="spellStart"/>
+      <w:r>
+        <w:rPr>
+          <w:rFonts w:ascii="Calibri" w:hAnsi="Calibri" w:cs="Calibri"/>
+        </w:rPr>
+        <w:t>columnas_corregir_porcentajes</w:t>
+      </w:r>
+      <w:proofErr w:type="spellEnd"/>
+      <w:r>
+        <w:rPr>
+          <w:rFonts w:ascii="Calibri" w:hAnsi="Calibri" w:cs="Calibri"/>
+        </w:rPr>
+        <w:t>:</w:t>
+      </w:r>
+    </w:p>
+    <w:p>
+      <w:pPr>
+        <w:jc w:val="both"/>
+        <w:rPr>
+          <w:rFonts w:ascii="Calibri" w:hAnsi="Calibri" w:cs="Calibri"/>
+          <w:lang w:val="en-US"/>
+        </w:rPr>
+      </w:pPr>
+      <w:r>
+        <w:rPr>
+          <w:rFonts w:ascii="Calibri" w:hAnsi="Calibri" w:cs="Calibri"/>
+        </w:rPr>
+        <w:t xml:space="preserve">    </w:t>
+      </w:r>
+      <w:proofErr w:type="spellStart"/>
+      <w:r>
+        <w:rPr>
+          <w:rFonts w:ascii="Calibri" w:hAnsi="Calibri" w:cs="Calibri"/>
+          <w:lang w:val="en-US"/>
+        </w:rPr>
+        <w:t>datos</w:t>
+      </w:r>
+      <w:proofErr w:type="spellEnd"/>
+      <w:r>
+        <w:rPr>
+          <w:rFonts w:ascii="Calibri" w:hAnsi="Calibri" w:cs="Calibri"/>
+          <w:lang w:val="en-US"/>
+        </w:rPr>
+        <w:t xml:space="preserve">[col] = [x if 0 &lt;= x &lt;= 100 else </w:t>
+      </w:r>
+      <w:proofErr w:type="spellStart"/>
+      <w:r>
+        <w:rPr>
+          <w:rFonts w:ascii="Calibri" w:hAnsi="Calibri" w:cs="Calibri"/>
+          <w:lang w:val="en-US"/>
+        </w:rPr>
+        <w:t>np.nan</w:t>
+      </w:r>
+      <w:proofErr w:type="spellEnd"/>
+      <w:r>
+        <w:rPr>
+          <w:rFonts w:ascii="Calibri" w:hAnsi="Calibri" w:cs="Calibri"/>
+          <w:lang w:val="en-US"/>
+        </w:rPr>
+        <w:t xml:space="preserve"> for x in </w:t>
+      </w:r>
+      <w:proofErr w:type="spellStart"/>
+      <w:r>
+        <w:rPr>
+          <w:rFonts w:ascii="Calibri" w:hAnsi="Calibri" w:cs="Calibri"/>
+          <w:lang w:val="en-US"/>
+        </w:rPr>
+        <w:t>datos</w:t>
+      </w:r>
+      <w:proofErr w:type="spellEnd"/>
+      <w:r>
+        <w:rPr>
+          <w:rFonts w:ascii="Calibri" w:hAnsi="Calibri" w:cs="Calibri"/>
+          <w:lang w:val="en-US"/>
+        </w:rPr>
+        <w:t>[col]]</w:t>
       </w:r>
     </w:p>
     <w:p>
@@ -3887,50 +4173,206 @@
         <w:rPr>
           <w:rFonts w:ascii="Calibri" w:hAnsi="Calibri" w:cs="Calibri"/>
         </w:rPr>
-        <w:t>Algunas columnas como la altura (Ht) aparecían como cadenas o formatos inconsistentes.Se transformaron a variables numéricas y se eliminaron los valores no convertibles.</w:t>
-      </w:r>
-    </w:p>
-    <w:p>
-      <w:pPr>
-        <w:jc w:val="both"/>
-        <w:rPr>
-          <w:rFonts w:ascii="Calibri" w:hAnsi="Calibri" w:cs="Calibri"/>
-        </w:rPr>
-      </w:pPr>
+        <w:t>Algunas columnas como la altura (</w:t>
+      </w:r>
+      <w:proofErr w:type="spellStart"/>
+      <w:r>
+        <w:rPr>
+          <w:rFonts w:ascii="Calibri" w:hAnsi="Calibri" w:cs="Calibri"/>
+        </w:rPr>
+        <w:t>Ht</w:t>
+      </w:r>
+      <w:proofErr w:type="spellEnd"/>
+      <w:r>
+        <w:rPr>
+          <w:rFonts w:ascii="Calibri" w:hAnsi="Calibri" w:cs="Calibri"/>
+        </w:rPr>
+        <w:t xml:space="preserve">) aparecían como cadenas o formatos </w:t>
+      </w:r>
+      <w:proofErr w:type="spellStart"/>
+      <w:r>
+        <w:rPr>
+          <w:rFonts w:ascii="Calibri" w:hAnsi="Calibri" w:cs="Calibri"/>
+        </w:rPr>
+        <w:t>inconsistentes.Se</w:t>
+      </w:r>
+      <w:proofErr w:type="spellEnd"/>
+      <w:r>
+        <w:rPr>
+          <w:rFonts w:ascii="Calibri" w:hAnsi="Calibri" w:cs="Calibri"/>
+        </w:rPr>
+        <w:t xml:space="preserve"> transformaron a variables numéricas y se eliminaron los valores no convertibles.</w:t>
+      </w:r>
+    </w:p>
+    <w:p>
+      <w:pPr>
+        <w:jc w:val="both"/>
+        <w:rPr>
+          <w:rFonts w:ascii="Calibri" w:hAnsi="Calibri" w:cs="Calibri"/>
+        </w:rPr>
+      </w:pPr>
+      <w:proofErr w:type="spellStart"/>
       <w:r>
         <w:rPr>
           <w:rFonts w:ascii="Calibri" w:hAnsi="Calibri" w:cs="Calibri"/>
         </w:rPr>
         <w:lastRenderedPageBreak/>
-        <w:t>categoricasANumericas = ["Ht"]</w:t>
-      </w:r>
-    </w:p>
-    <w:p>
-      <w:pPr>
-        <w:jc w:val="both"/>
-        <w:rPr>
-          <w:rFonts w:ascii="Calibri" w:hAnsi="Calibri" w:cs="Calibri"/>
-        </w:rPr>
-      </w:pPr>
-      <w:r>
-        <w:rPr>
-          <w:rFonts w:ascii="Calibri" w:hAnsi="Calibri" w:cs="Calibri"/>
-        </w:rPr>
-        <w:t>for var in categoricasANumericas:</w:t>
-      </w:r>
-    </w:p>
-    <w:p>
-      <w:pPr>
-        <w:jc w:val="both"/>
-        <w:rPr>
-          <w:rFonts w:ascii="Calibri" w:hAnsi="Calibri" w:cs="Calibri"/>
-        </w:rPr>
-      </w:pPr>
-      <w:r>
-        <w:rPr>
-          <w:rFonts w:ascii="Calibri" w:hAnsi="Calibri" w:cs="Calibri"/>
-        </w:rPr>
-        <w:t>    datos[var] = datos[var].str.replace('-', '.').astype(float)</w:t>
+        <w:t>categoricasANumericas</w:t>
+      </w:r>
+      <w:proofErr w:type="spellEnd"/>
+      <w:r>
+        <w:rPr>
+          <w:rFonts w:ascii="Calibri" w:hAnsi="Calibri" w:cs="Calibri"/>
+        </w:rPr>
+        <w:t xml:space="preserve"> = ["</w:t>
+      </w:r>
+      <w:proofErr w:type="spellStart"/>
+      <w:r>
+        <w:rPr>
+          <w:rFonts w:ascii="Calibri" w:hAnsi="Calibri" w:cs="Calibri"/>
+        </w:rPr>
+        <w:t>Ht</w:t>
+      </w:r>
+      <w:proofErr w:type="spellEnd"/>
+      <w:r>
+        <w:rPr>
+          <w:rFonts w:ascii="Calibri" w:hAnsi="Calibri" w:cs="Calibri"/>
+        </w:rPr>
+        <w:t>"]</w:t>
+      </w:r>
+    </w:p>
+    <w:p>
+      <w:pPr>
+        <w:jc w:val="both"/>
+        <w:rPr>
+          <w:rFonts w:ascii="Calibri" w:hAnsi="Calibri" w:cs="Calibri"/>
+        </w:rPr>
+      </w:pPr>
+      <w:proofErr w:type="spellStart"/>
+      <w:r>
+        <w:rPr>
+          <w:rFonts w:ascii="Calibri" w:hAnsi="Calibri" w:cs="Calibri"/>
+        </w:rPr>
+        <w:t>for</w:t>
+      </w:r>
+      <w:proofErr w:type="spellEnd"/>
+      <w:r>
+        <w:rPr>
+          <w:rFonts w:ascii="Calibri" w:hAnsi="Calibri" w:cs="Calibri"/>
+        </w:rPr>
+        <w:t xml:space="preserve"> </w:t>
+      </w:r>
+      <w:proofErr w:type="spellStart"/>
+      <w:r>
+        <w:rPr>
+          <w:rFonts w:ascii="Calibri" w:hAnsi="Calibri" w:cs="Calibri"/>
+        </w:rPr>
+        <w:t>var</w:t>
+      </w:r>
+      <w:proofErr w:type="spellEnd"/>
+      <w:r>
+        <w:rPr>
+          <w:rFonts w:ascii="Calibri" w:hAnsi="Calibri" w:cs="Calibri"/>
+        </w:rPr>
+        <w:t xml:space="preserve"> in </w:t>
+      </w:r>
+      <w:proofErr w:type="spellStart"/>
+      <w:r>
+        <w:rPr>
+          <w:rFonts w:ascii="Calibri" w:hAnsi="Calibri" w:cs="Calibri"/>
+        </w:rPr>
+        <w:t>categoricasANumericas</w:t>
+      </w:r>
+      <w:proofErr w:type="spellEnd"/>
+      <w:r>
+        <w:rPr>
+          <w:rFonts w:ascii="Calibri" w:hAnsi="Calibri" w:cs="Calibri"/>
+        </w:rPr>
+        <w:t>:</w:t>
+      </w:r>
+    </w:p>
+    <w:p>
+      <w:pPr>
+        <w:jc w:val="both"/>
+        <w:rPr>
+          <w:rFonts w:ascii="Calibri" w:hAnsi="Calibri" w:cs="Calibri"/>
+        </w:rPr>
+      </w:pPr>
+      <w:r>
+        <w:rPr>
+          <w:rFonts w:ascii="Calibri" w:hAnsi="Calibri" w:cs="Calibri"/>
+        </w:rPr>
+        <w:t>    datos[</w:t>
+      </w:r>
+      <w:proofErr w:type="spellStart"/>
+      <w:r>
+        <w:rPr>
+          <w:rFonts w:ascii="Calibri" w:hAnsi="Calibri" w:cs="Calibri"/>
+        </w:rPr>
+        <w:t>var</w:t>
+      </w:r>
+      <w:proofErr w:type="spellEnd"/>
+      <w:r>
+        <w:rPr>
+          <w:rFonts w:ascii="Calibri" w:hAnsi="Calibri" w:cs="Calibri"/>
+        </w:rPr>
+        <w:t>] = datos[</w:t>
+      </w:r>
+      <w:proofErr w:type="spellStart"/>
+      <w:r>
+        <w:rPr>
+          <w:rFonts w:ascii="Calibri" w:hAnsi="Calibri" w:cs="Calibri"/>
+        </w:rPr>
+        <w:t>var</w:t>
+      </w:r>
+      <w:proofErr w:type="spellEnd"/>
+      <w:r>
+        <w:rPr>
+          <w:rFonts w:ascii="Calibri" w:hAnsi="Calibri" w:cs="Calibri"/>
+        </w:rPr>
+        <w:t>].</w:t>
+      </w:r>
+      <w:proofErr w:type="spellStart"/>
+      <w:r>
+        <w:rPr>
+          <w:rFonts w:ascii="Calibri" w:hAnsi="Calibri" w:cs="Calibri"/>
+        </w:rPr>
+        <w:t>str.replace</w:t>
+      </w:r>
+      <w:proofErr w:type="spellEnd"/>
+      <w:r>
+        <w:rPr>
+          <w:rFonts w:ascii="Calibri" w:hAnsi="Calibri" w:cs="Calibri"/>
+        </w:rPr>
+        <w:t>('-', '.').</w:t>
+      </w:r>
+      <w:proofErr w:type="spellStart"/>
+      <w:r>
+        <w:rPr>
+          <w:rFonts w:ascii="Calibri" w:hAnsi="Calibri" w:cs="Calibri"/>
+        </w:rPr>
+        <w:t>astype</w:t>
+      </w:r>
+      <w:proofErr w:type="spellEnd"/>
+      <w:r>
+        <w:rPr>
+          <w:rFonts w:ascii="Calibri" w:hAnsi="Calibri" w:cs="Calibri"/>
+        </w:rPr>
+        <w:t>(</w:t>
+      </w:r>
+      <w:proofErr w:type="spellStart"/>
+      <w:r>
+        <w:rPr>
+          <w:rFonts w:ascii="Calibri" w:hAnsi="Calibri" w:cs="Calibri"/>
+        </w:rPr>
+        <w:t>float</w:t>
+      </w:r>
+      <w:proofErr w:type="spellEnd"/>
+      <w:r>
+        <w:rPr>
+          <w:rFonts w:ascii="Calibri" w:hAnsi="Calibri" w:cs="Calibri"/>
+        </w:rPr>
+        <w:t>)</w:t>
       </w:r>
     </w:p>
     <w:p>
@@ -4092,7 +4534,21 @@
         <w:rPr>
           <w:rFonts w:ascii="Calibri" w:hAnsi="Calibri" w:cs="Calibri"/>
         </w:rPr>
-        <w:t>El dataset original no incluía todas las variables necesarias para estudiar el rendimiento histórico y la predicción del MVP. Por ello se desarrollaron nuevas métricas.</w:t>
+        <w:t xml:space="preserve">El </w:t>
+      </w:r>
+      <w:proofErr w:type="spellStart"/>
+      <w:r>
+        <w:rPr>
+          <w:rFonts w:ascii="Calibri" w:hAnsi="Calibri" w:cs="Calibri"/>
+        </w:rPr>
+        <w:t>dataset</w:t>
+      </w:r>
+      <w:proofErr w:type="spellEnd"/>
+      <w:r>
+        <w:rPr>
+          <w:rFonts w:ascii="Calibri" w:hAnsi="Calibri" w:cs="Calibri"/>
+        </w:rPr>
+        <w:t xml:space="preserve"> original no incluía todas las variables necesarias para estudiar el rendimiento histórico y la predicción del MVP. Por ello se desarrollaron nuevas métricas.</w:t>
       </w:r>
     </w:p>
     <w:p>
@@ -4187,7 +4643,27 @@
           <w:bCs/>
           <w:highlight w:val="yellow"/>
         </w:rPr>
-        <w:t>(añadir heatmap)</w:t>
+        <w:t xml:space="preserve">(añadir </w:t>
+      </w:r>
+      <w:proofErr w:type="spellStart"/>
+      <w:r>
+        <w:rPr>
+          <w:rFonts w:ascii="Calibri" w:hAnsi="Calibri" w:cs="Calibri"/>
+          <w:b/>
+          <w:bCs/>
+          <w:highlight w:val="yellow"/>
+        </w:rPr>
+        <w:t>heatmap</w:t>
+      </w:r>
+      <w:proofErr w:type="spellEnd"/>
+      <w:r>
+        <w:rPr>
+          <w:rFonts w:ascii="Calibri" w:hAnsi="Calibri" w:cs="Calibri"/>
+          <w:b/>
+          <w:bCs/>
+          <w:highlight w:val="yellow"/>
+        </w:rPr>
+        <w:t>)</w:t>
       </w:r>
     </w:p>
     <w:p>
@@ -4224,7 +4700,21 @@
         <w:rPr>
           <w:rFonts w:ascii="Calibri" w:hAnsi="Calibri" w:cs="Calibri"/>
         </w:rPr>
-        <w:t>Se introdujo una variable llamada Decada que identifica el periodo (1950–59, 1960–69, etc.).</w:t>
+        <w:t xml:space="preserve">Se introdujo una variable llamada </w:t>
+      </w:r>
+      <w:proofErr w:type="spellStart"/>
+      <w:r>
+        <w:rPr>
+          <w:rFonts w:ascii="Calibri" w:hAnsi="Calibri" w:cs="Calibri"/>
+        </w:rPr>
+        <w:t>Decada</w:t>
+      </w:r>
+      <w:proofErr w:type="spellEnd"/>
+      <w:r>
+        <w:rPr>
+          <w:rFonts w:ascii="Calibri" w:hAnsi="Calibri" w:cs="Calibri"/>
+        </w:rPr>
+        <w:t xml:space="preserve"> que identifica el periodo (1950–59, 1960–69, etc.).</w:t>
       </w:r>
     </w:p>
     <w:p>
@@ -4437,7 +4927,21 @@
         <w:rPr>
           <w:rFonts w:ascii="Calibri" w:hAnsi="Calibri" w:cs="Calibri"/>
         </w:rPr>
-        <w:t xml:space="preserve">Durante décadas, la NBA fue casi exclusivamente estadounidense. Sin embargo; en los 90 comenzaron a llegar estrellas como Olajuwon, Divac, Kukoc, después en los 2000 surgieron leyendas como Dirk Nowitzki, Pau Gasol o Tony Parker. Y en la actualidad las superestrellas de la NBA son en su mayoría extranjeros: Giannis </w:t>
+        <w:t xml:space="preserve">Durante décadas, la NBA fue casi exclusivamente estadounidense. Sin embargo; en los 90 comenzaron a llegar estrellas como Olajuwon, </w:t>
+      </w:r>
+      <w:proofErr w:type="spellStart"/>
+      <w:r>
+        <w:rPr>
+          <w:rFonts w:ascii="Calibri" w:hAnsi="Calibri" w:cs="Calibri"/>
+        </w:rPr>
+        <w:t>Divac</w:t>
+      </w:r>
+      <w:proofErr w:type="spellEnd"/>
+      <w:r>
+        <w:rPr>
+          <w:rFonts w:ascii="Calibri" w:hAnsi="Calibri" w:cs="Calibri"/>
+        </w:rPr>
+        <w:t xml:space="preserve">, Kukoc, después en los 2000 surgieron leyendas como Dirk Nowitzki, Pau Gasol o Tony Parker. Y en la actualidad las superestrellas de la NBA son en su mayoría extranjeros: Giannis </w:t>
       </w:r>
       <w:r>
         <w:rPr>
@@ -4463,7 +4967,21 @@
         <w:rPr>
           <w:rFonts w:ascii="Calibri" w:hAnsi="Calibri" w:cs="Calibri"/>
         </w:rPr>
-        <w:t>El dataset permite observar esta transformación:</w:t>
+        <w:t xml:space="preserve">El </w:t>
+      </w:r>
+      <w:proofErr w:type="spellStart"/>
+      <w:r>
+        <w:rPr>
+          <w:rFonts w:ascii="Calibri" w:hAnsi="Calibri" w:cs="Calibri"/>
+        </w:rPr>
+        <w:t>dataset</w:t>
+      </w:r>
+      <w:proofErr w:type="spellEnd"/>
+      <w:r>
+        <w:rPr>
+          <w:rFonts w:ascii="Calibri" w:hAnsi="Calibri" w:cs="Calibri"/>
+        </w:rPr>
+        <w:t xml:space="preserve"> permite observar esta transformación:</w:t>
       </w:r>
     </w:p>
     <w:p>
@@ -4942,7 +5460,21 @@
         <w:rPr>
           <w:rFonts w:ascii="Calibri" w:hAnsi="Calibri" w:cs="Calibri"/>
         </w:rPr>
-        <w:t>A menudo los que presentan mejores métricas "all-around".</w:t>
+        <w:t>A menudo los que presentan mejores métricas "</w:t>
+      </w:r>
+      <w:proofErr w:type="spellStart"/>
+      <w:r>
+        <w:rPr>
+          <w:rFonts w:ascii="Calibri" w:hAnsi="Calibri" w:cs="Calibri"/>
+        </w:rPr>
+        <w:t>all-around</w:t>
+      </w:r>
+      <w:proofErr w:type="spellEnd"/>
+      <w:r>
+        <w:rPr>
+          <w:rFonts w:ascii="Calibri" w:hAnsi="Calibri" w:cs="Calibri"/>
+        </w:rPr>
+        <w:t>".</w:t>
       </w:r>
     </w:p>
     <w:p>
@@ -5359,7 +5891,35 @@
         <w:rPr>
           <w:rFonts w:ascii="Calibri" w:hAnsi="Calibri" w:cs="Calibri"/>
         </w:rPr>
-        <w:t>Antes de entrenar modelos, se comparó el desempeño medio entre MVPs y no-MVPs.</w:t>
+        <w:t xml:space="preserve">Antes de entrenar modelos, se comparó el desempeño medio entre </w:t>
+      </w:r>
+      <w:proofErr w:type="spellStart"/>
+      <w:r>
+        <w:rPr>
+          <w:rFonts w:ascii="Calibri" w:hAnsi="Calibri" w:cs="Calibri"/>
+        </w:rPr>
+        <w:t>MVPs</w:t>
+      </w:r>
+      <w:proofErr w:type="spellEnd"/>
+      <w:r>
+        <w:rPr>
+          <w:rFonts w:ascii="Calibri" w:hAnsi="Calibri" w:cs="Calibri"/>
+        </w:rPr>
+        <w:t xml:space="preserve"> y no-</w:t>
+      </w:r>
+      <w:proofErr w:type="spellStart"/>
+      <w:r>
+        <w:rPr>
+          <w:rFonts w:ascii="Calibri" w:hAnsi="Calibri" w:cs="Calibri"/>
+        </w:rPr>
+        <w:t>MVPs</w:t>
+      </w:r>
+      <w:proofErr w:type="spellEnd"/>
+      <w:r>
+        <w:rPr>
+          <w:rFonts w:ascii="Calibri" w:hAnsi="Calibri" w:cs="Calibri"/>
+        </w:rPr>
+        <w:t>.</w:t>
       </w:r>
     </w:p>
     <w:p>
@@ -5374,7 +5934,21 @@
           <w:rFonts w:ascii="Calibri" w:hAnsi="Calibri" w:cs="Calibri"/>
         </w:rPr>
         <w:lastRenderedPageBreak/>
-        <w:t>Los MVPs destacan más en:</w:t>
+        <w:t xml:space="preserve">Los </w:t>
+      </w:r>
+      <w:proofErr w:type="spellStart"/>
+      <w:r>
+        <w:rPr>
+          <w:rFonts w:ascii="Calibri" w:hAnsi="Calibri" w:cs="Calibri"/>
+        </w:rPr>
+        <w:t>MVPs</w:t>
+      </w:r>
+      <w:proofErr w:type="spellEnd"/>
+      <w:r>
+        <w:rPr>
+          <w:rFonts w:ascii="Calibri" w:hAnsi="Calibri" w:cs="Calibri"/>
+        </w:rPr>
+        <w:t xml:space="preserve"> destacan más en:</w:t>
       </w:r>
     </w:p>
     <w:p>
@@ -5446,7 +6020,21 @@
         <w:rPr>
           <w:rFonts w:ascii="Calibri" w:hAnsi="Calibri" w:cs="Calibri"/>
         </w:rPr>
-        <w:t>True Shooting (TS%)</w:t>
+        <w:t xml:space="preserve">True </w:t>
+      </w:r>
+      <w:proofErr w:type="spellStart"/>
+      <w:r>
+        <w:rPr>
+          <w:rFonts w:ascii="Calibri" w:hAnsi="Calibri" w:cs="Calibri"/>
+        </w:rPr>
+        <w:t>Shooting</w:t>
+      </w:r>
+      <w:proofErr w:type="spellEnd"/>
+      <w:r>
+        <w:rPr>
+          <w:rFonts w:ascii="Calibri" w:hAnsi="Calibri" w:cs="Calibri"/>
+        </w:rPr>
+        <w:t xml:space="preserve"> (TS%)</w:t>
       </w:r>
     </w:p>
     <w:p>
@@ -5531,7 +6119,49 @@
         <w:rPr>
           <w:rFonts w:ascii="Calibri" w:hAnsi="Calibri" w:cs="Calibri"/>
         </w:rPr>
-        <w:t>iendo los MVPs los boxplots naranjas y los No MVPs los azules</w:t>
+        <w:t xml:space="preserve">iendo los </w:t>
+      </w:r>
+      <w:proofErr w:type="spellStart"/>
+      <w:r>
+        <w:rPr>
+          <w:rFonts w:ascii="Calibri" w:hAnsi="Calibri" w:cs="Calibri"/>
+        </w:rPr>
+        <w:t>MVPs</w:t>
+      </w:r>
+      <w:proofErr w:type="spellEnd"/>
+      <w:r>
+        <w:rPr>
+          <w:rFonts w:ascii="Calibri" w:hAnsi="Calibri" w:cs="Calibri"/>
+        </w:rPr>
+        <w:t xml:space="preserve"> los </w:t>
+      </w:r>
+      <w:proofErr w:type="spellStart"/>
+      <w:r>
+        <w:rPr>
+          <w:rFonts w:ascii="Calibri" w:hAnsi="Calibri" w:cs="Calibri"/>
+        </w:rPr>
+        <w:t>boxplots</w:t>
+      </w:r>
+      <w:proofErr w:type="spellEnd"/>
+      <w:r>
+        <w:rPr>
+          <w:rFonts w:ascii="Calibri" w:hAnsi="Calibri" w:cs="Calibri"/>
+        </w:rPr>
+        <w:t xml:space="preserve"> naranjas y los No </w:t>
+      </w:r>
+      <w:proofErr w:type="spellStart"/>
+      <w:r>
+        <w:rPr>
+          <w:rFonts w:ascii="Calibri" w:hAnsi="Calibri" w:cs="Calibri"/>
+        </w:rPr>
+        <w:t>MVPs</w:t>
+      </w:r>
+      <w:proofErr w:type="spellEnd"/>
+      <w:r>
+        <w:rPr>
+          <w:rFonts w:ascii="Calibri" w:hAnsi="Calibri" w:cs="Calibri"/>
+        </w:rPr>
+        <w:t xml:space="preserve"> los azules</w:t>
       </w:r>
     </w:p>
     <w:p>
@@ -5630,21 +6260,49 @@
         <w:rPr>
           <w:rFonts w:ascii="Calibri" w:hAnsi="Calibri" w:cs="Calibri"/>
         </w:rPr>
-        <w:t>Crear un modelo predictivo capaz de estimar futuros MVPs con una precisión aceptable.</w:t>
-      </w:r>
-    </w:p>
-    <w:p>
-      <w:pPr>
-        <w:jc w:val="both"/>
-        <w:rPr>
-          <w:rFonts w:ascii="Calibri" w:hAnsi="Calibri" w:cs="Calibri"/>
-        </w:rPr>
-      </w:pPr>
-      <w:r>
-        <w:rPr>
-          <w:rFonts w:ascii="Calibri" w:hAnsi="Calibri" w:cs="Calibri"/>
-        </w:rPr>
-        <w:t>Se probaron distintos enfoques: modelos interpretables, modelos basados en árboles, métodos de boosting y una red neuronal básica. A continuación, se describen los resultados reales observados al aplicar cada tecnología.</w:t>
+        <w:t xml:space="preserve">Crear un modelo predictivo capaz de estimar futuros </w:t>
+      </w:r>
+      <w:proofErr w:type="spellStart"/>
+      <w:r>
+        <w:rPr>
+          <w:rFonts w:ascii="Calibri" w:hAnsi="Calibri" w:cs="Calibri"/>
+        </w:rPr>
+        <w:t>MVPs</w:t>
+      </w:r>
+      <w:proofErr w:type="spellEnd"/>
+      <w:r>
+        <w:rPr>
+          <w:rFonts w:ascii="Calibri" w:hAnsi="Calibri" w:cs="Calibri"/>
+        </w:rPr>
+        <w:t xml:space="preserve"> con una precisión aceptable.</w:t>
+      </w:r>
+    </w:p>
+    <w:p>
+      <w:pPr>
+        <w:jc w:val="both"/>
+        <w:rPr>
+          <w:rFonts w:ascii="Calibri" w:hAnsi="Calibri" w:cs="Calibri"/>
+        </w:rPr>
+      </w:pPr>
+      <w:r>
+        <w:rPr>
+          <w:rFonts w:ascii="Calibri" w:hAnsi="Calibri" w:cs="Calibri"/>
+        </w:rPr>
+        <w:t xml:space="preserve">Se probaron distintos enfoques: modelos interpretables, modelos basados en árboles, métodos de </w:t>
+      </w:r>
+      <w:proofErr w:type="spellStart"/>
+      <w:r>
+        <w:rPr>
+          <w:rFonts w:ascii="Calibri" w:hAnsi="Calibri" w:cs="Calibri"/>
+        </w:rPr>
+        <w:t>boosting</w:t>
+      </w:r>
+      <w:proofErr w:type="spellEnd"/>
+      <w:r>
+        <w:rPr>
+          <w:rFonts w:ascii="Calibri" w:hAnsi="Calibri" w:cs="Calibri"/>
+        </w:rPr>
+        <w:t xml:space="preserve"> y una red neuronal básica. A continuación, se describen los resultados reales observados al aplicar cada tecnología.</w:t>
       </w:r>
     </w:p>
     <w:p>
@@ -5655,7 +6313,7 @@
           <w:rFonts w:cs="Calibri"/>
         </w:rPr>
       </w:pPr>
-      <w:bookmarkStart w:id="19" w:name="_Toc222159996"/>
+      <w:bookmarkStart w:id="19" w:name="_Toc222159997"/>
       <w:r>
         <w:rPr>
           <w:rFonts w:cs="Calibri"/>
@@ -5667,7 +6325,19 @@
         <w:rPr>
           <w:rFonts w:cs="Calibri"/>
         </w:rPr>
-        <w:t>.1 Regresión Logística</w:t>
+        <w:t>.</w:t>
+      </w:r>
+      <w:r>
+        <w:rPr>
+          <w:rFonts w:cs="Calibri"/>
+        </w:rPr>
+        <w:t>1</w:t>
+      </w:r>
+      <w:r>
+        <w:rPr>
+          <w:rFonts w:cs="Calibri"/>
+        </w:rPr>
+        <w:t xml:space="preserve"> Random Forest</w:t>
       </w:r>
       <w:bookmarkEnd w:id="19"/>
     </w:p>
@@ -5689,21 +6359,39 @@
         <w:rPr>
           <w:rFonts w:cs="Calibri"/>
         </w:rPr>
-        <w:t>.1.1 Objetivo del modelo</w:t>
-      </w:r>
-    </w:p>
-    <w:p>
-      <w:pPr>
-        <w:jc w:val="both"/>
-        <w:rPr>
-          <w:rFonts w:ascii="Calibri" w:hAnsi="Calibri" w:cs="Calibri"/>
-        </w:rPr>
-      </w:pPr>
-      <w:r>
-        <w:rPr>
-          <w:rFonts w:ascii="Calibri" w:hAnsi="Calibri" w:cs="Calibri"/>
-        </w:rPr>
-        <w:t>Crear un clasificador lineal que establezca una relación directa entre cada variable estadística y la probabilidad de que un jugador sea MVP.</w:t>
+        <w:t>.</w:t>
+      </w:r>
+      <w:r>
+        <w:rPr>
+          <w:rFonts w:cs="Calibri"/>
+        </w:rPr>
+        <w:t>1</w:t>
+      </w:r>
+      <w:r>
+        <w:rPr>
+          <w:rFonts w:cs="Calibri"/>
+        </w:rPr>
+        <w:t>.1</w:t>
+      </w:r>
+      <w:r>
+        <w:rPr>
+          <w:rFonts w:cs="Calibri"/>
+        </w:rPr>
+        <w:t xml:space="preserve"> Objetivo del modelo</w:t>
+      </w:r>
+    </w:p>
+    <w:p>
+      <w:pPr>
+        <w:jc w:val="both"/>
+        <w:rPr>
+          <w:rFonts w:ascii="Calibri" w:hAnsi="Calibri" w:cs="Calibri"/>
+        </w:rPr>
+      </w:pPr>
+      <w:r>
+        <w:rPr>
+          <w:rFonts w:ascii="Calibri" w:hAnsi="Calibri" w:cs="Calibri"/>
+        </w:rPr>
+        <w:t>Crear un clasificador basado en múltiples árboles que capture relaciones no lineales y combinaciones complejas entre estadísticas.</w:t>
       </w:r>
     </w:p>
     <w:p>
@@ -5724,372 +6412,19 @@
         <w:rPr>
           <w:rFonts w:cs="Calibri"/>
         </w:rPr>
-        <w:t>.1.2 Resultados obtenidos</w:t>
-      </w:r>
-    </w:p>
-    <w:p>
-      <w:pPr>
-        <w:jc w:val="both"/>
-        <w:rPr>
-          <w:rFonts w:ascii="Calibri" w:hAnsi="Calibri" w:cs="Calibri"/>
-        </w:rPr>
-      </w:pPr>
-      <w:r>
-        <w:rPr>
-          <w:rFonts w:ascii="Calibri" w:hAnsi="Calibri" w:cs="Calibri"/>
-        </w:rPr>
-        <w:t>El modelo mostró:</w:t>
-      </w:r>
-    </w:p>
-    <w:p>
-      <w:pPr>
-        <w:numPr>
-          <w:ilvl w:val="0"/>
-          <w:numId w:val="20"/>
-        </w:numPr>
-        <w:jc w:val="both"/>
-        <w:rPr>
-          <w:rFonts w:ascii="Calibri" w:hAnsi="Calibri" w:cs="Calibri"/>
-        </w:rPr>
-      </w:pPr>
-      <w:r>
-        <w:rPr>
-          <w:rFonts w:ascii="Calibri" w:hAnsi="Calibri" w:cs="Calibri"/>
-        </w:rPr>
-        <w:t>Buena interpretabilidad, pero rendimiento moderado comparado con otros modelos más complejos.</w:t>
-      </w:r>
-    </w:p>
-    <w:p>
-      <w:pPr>
-        <w:numPr>
-          <w:ilvl w:val="0"/>
-          <w:numId w:val="20"/>
-        </w:numPr>
-        <w:jc w:val="both"/>
-        <w:rPr>
-          <w:rFonts w:ascii="Calibri" w:hAnsi="Calibri" w:cs="Calibri"/>
-        </w:rPr>
-      </w:pPr>
-      <w:r>
-        <w:rPr>
-          <w:rFonts w:ascii="Calibri" w:hAnsi="Calibri" w:cs="Calibri"/>
-        </w:rPr>
-        <w:t>Precisión aceptable al separar MVPs de no-MVPs, aunque tiende a:</w:t>
-      </w:r>
-    </w:p>
-    <w:p>
-      <w:pPr>
-        <w:numPr>
-          <w:ilvl w:val="1"/>
-          <w:numId w:val="20"/>
-        </w:numPr>
-        <w:jc w:val="both"/>
-        <w:rPr>
-          <w:rFonts w:ascii="Calibri" w:hAnsi="Calibri" w:cs="Calibri"/>
-        </w:rPr>
-      </w:pPr>
-      <w:r>
-        <w:rPr>
-          <w:rFonts w:ascii="Calibri" w:hAnsi="Calibri" w:cs="Calibri"/>
-        </w:rPr>
-        <w:t>Sobrestimar casos claramente dominantes,</w:t>
-      </w:r>
-    </w:p>
-    <w:p>
-      <w:pPr>
-        <w:numPr>
-          <w:ilvl w:val="1"/>
-          <w:numId w:val="20"/>
-        </w:numPr>
-        <w:jc w:val="both"/>
-        <w:rPr>
-          <w:rFonts w:ascii="Calibri" w:hAnsi="Calibri" w:cs="Calibri"/>
-        </w:rPr>
-      </w:pPr>
-      <w:r>
-        <w:rPr>
-          <w:rFonts w:ascii="Calibri" w:hAnsi="Calibri" w:cs="Calibri"/>
-        </w:rPr>
-        <w:t>Subestimar jugadores con estadísticas “híbridas” sin un perfil totalmente lineal.</w:t>
-      </w:r>
-    </w:p>
-    <w:p>
-      <w:pPr>
-        <w:jc w:val="both"/>
-        <w:rPr>
-          <w:rFonts w:ascii="Calibri" w:hAnsi="Calibri" w:cs="Calibri"/>
-        </w:rPr>
-      </w:pPr>
-      <w:r>
-        <w:rPr>
-          <w:rFonts w:ascii="Calibri" w:hAnsi="Calibri" w:cs="Calibri"/>
-        </w:rPr>
-        <w:t>La regresión logística otorgó mayor peso a:</w:t>
-      </w:r>
-    </w:p>
-    <w:p>
-      <w:pPr>
-        <w:pStyle w:val="Prrafodelista"/>
-        <w:numPr>
-          <w:ilvl w:val="0"/>
-          <w:numId w:val="21"/>
-        </w:numPr>
-        <w:jc w:val="both"/>
-        <w:rPr>
-          <w:rFonts w:ascii="Calibri" w:hAnsi="Calibri" w:cs="Calibri"/>
-        </w:rPr>
-      </w:pPr>
-      <w:r>
-        <w:rPr>
-          <w:rFonts w:ascii="Calibri" w:hAnsi="Calibri" w:cs="Calibri"/>
-        </w:rPr>
-        <w:t>Porcentaje de victorias y derrotas</w:t>
-      </w:r>
-    </w:p>
-    <w:p>
-      <w:pPr>
-        <w:pStyle w:val="Prrafodelista"/>
-        <w:numPr>
-          <w:ilvl w:val="0"/>
-          <w:numId w:val="21"/>
-        </w:numPr>
-        <w:jc w:val="both"/>
-        <w:rPr>
-          <w:rFonts w:ascii="Calibri" w:hAnsi="Calibri" w:cs="Calibri"/>
-        </w:rPr>
-      </w:pPr>
-      <w:r>
-        <w:rPr>
-          <w:rFonts w:ascii="Calibri" w:hAnsi="Calibri" w:cs="Calibri"/>
-        </w:rPr>
-        <w:t>Asistencias</w:t>
-      </w:r>
-    </w:p>
-    <w:p>
-      <w:pPr>
-        <w:pStyle w:val="Prrafodelista"/>
-        <w:numPr>
-          <w:ilvl w:val="0"/>
-          <w:numId w:val="21"/>
-        </w:numPr>
-        <w:jc w:val="both"/>
-        <w:rPr>
-          <w:rFonts w:ascii="Calibri" w:hAnsi="Calibri" w:cs="Calibri"/>
-        </w:rPr>
-      </w:pPr>
-      <w:r>
-        <w:rPr>
-          <w:rFonts w:ascii="Calibri" w:hAnsi="Calibri" w:cs="Calibri"/>
-        </w:rPr>
-        <w:t>Tiros de campo y su porcentaje</w:t>
-      </w:r>
-    </w:p>
-    <w:p>
-      <w:pPr>
-        <w:pStyle w:val="Prrafodelista"/>
-        <w:numPr>
-          <w:ilvl w:val="0"/>
-          <w:numId w:val="21"/>
-        </w:numPr>
-        <w:jc w:val="both"/>
-        <w:rPr>
-          <w:rFonts w:ascii="Calibri" w:hAnsi="Calibri" w:cs="Calibri"/>
-        </w:rPr>
-      </w:pPr>
-      <w:r>
-        <w:rPr>
-          <w:rFonts w:ascii="Calibri" w:hAnsi="Calibri" w:cs="Calibri"/>
-        </w:rPr>
-        <w:t>Puntos</w:t>
-      </w:r>
-    </w:p>
-    <w:p>
-      <w:pPr>
-        <w:pStyle w:val="Prrafodelista"/>
-        <w:numPr>
-          <w:ilvl w:val="0"/>
-          <w:numId w:val="21"/>
-        </w:numPr>
-        <w:jc w:val="both"/>
-        <w:rPr>
-          <w:rFonts w:ascii="Calibri" w:hAnsi="Calibri" w:cs="Calibri"/>
-        </w:rPr>
-      </w:pPr>
-      <w:r>
-        <w:rPr>
-          <w:rFonts w:ascii="Calibri" w:hAnsi="Calibri" w:cs="Calibri"/>
-        </w:rPr>
-        <w:t>Rebotes</w:t>
-      </w:r>
-    </w:p>
-    <w:p>
-      <w:pPr>
-        <w:jc w:val="both"/>
-        <w:rPr>
-          <w:rFonts w:ascii="Calibri" w:hAnsi="Calibri" w:cs="Calibri"/>
-        </w:rPr>
-      </w:pPr>
-      <w:r>
-        <w:rPr>
-          <w:rFonts w:ascii="Calibri" w:hAnsi="Calibri" w:cs="Calibri"/>
-          <w:noProof/>
-        </w:rPr>
-        <w:drawing>
-          <wp:inline distT="0" distB="0" distL="0" distR="0" wp14:anchorId="4CA01332" wp14:editId="36F1FD1C">
-            <wp:extent cx="3859452" cy="2260121"/>
-            <wp:effectExtent l="0" t="0" r="8255" b="6985"/>
-            <wp:docPr id="1613693481" name="Imagen 1" descr="Gráfico, Gráfico de líneas&#10;&#10;El contenido generado por IA puede ser incorrecto."/>
-            <wp:cNvGraphicFramePr>
-              <a:graphicFrameLocks xmlns:a="http://schemas.openxmlformats.org/drawingml/2006/main" noChangeAspect="1"/>
-            </wp:cNvGraphicFramePr>
-            <a:graphic xmlns:a="http://schemas.openxmlformats.org/drawingml/2006/main">
-              <a:graphicData uri="http://schemas.openxmlformats.org/drawingml/2006/picture">
-                <pic:pic xmlns:pic="http://schemas.openxmlformats.org/drawingml/2006/picture">
-                  <pic:nvPicPr>
-                    <pic:cNvPr id="1613693481" name="Imagen 1" descr="Gráfico, Gráfico de líneas&#10;&#10;El contenido generado por IA puede ser incorrecto."/>
-                    <pic:cNvPicPr/>
-                  </pic:nvPicPr>
-                  <pic:blipFill>
-                    <a:blip r:embed="rId18"/>
-                    <a:stretch>
-                      <a:fillRect/>
-                    </a:stretch>
-                  </pic:blipFill>
-                  <pic:spPr>
-                    <a:xfrm>
-                      <a:off x="0" y="0"/>
-                      <a:ext cx="3878093" cy="2271037"/>
-                    </a:xfrm>
-                    <a:prstGeom prst="rect">
-                      <a:avLst/>
-                    </a:prstGeom>
-                  </pic:spPr>
-                </pic:pic>
-              </a:graphicData>
-            </a:graphic>
-          </wp:inline>
-        </w:drawing>
-      </w:r>
-    </w:p>
-    <w:p>
-      <w:pPr>
-        <w:pStyle w:val="Ttulo4"/>
-        <w:jc w:val="both"/>
+        <w:t>.</w:t>
+      </w:r>
+      <w:r>
         <w:rPr>
           <w:rFonts w:cs="Calibri"/>
         </w:rPr>
-      </w:pPr>
+        <w:t>1</w:t>
+      </w:r>
       <w:r>
         <w:rPr>
           <w:rFonts w:cs="Calibri"/>
         </w:rPr>
-        <w:t>6</w:t>
-      </w:r>
-      <w:r>
-        <w:rPr>
-          <w:rFonts w:cs="Calibri"/>
-        </w:rPr>
-        <w:t>.1.3 Conclusión de este modelo</w:t>
-      </w:r>
-    </w:p>
-    <w:p>
-      <w:pPr>
-        <w:jc w:val="both"/>
-        <w:rPr>
-          <w:rFonts w:ascii="Calibri" w:hAnsi="Calibri" w:cs="Calibri"/>
-        </w:rPr>
-      </w:pPr>
-      <w:r>
-        <w:rPr>
-          <w:rFonts w:ascii="Calibri" w:hAnsi="Calibri" w:cs="Calibri"/>
-        </w:rPr>
-        <w:t>Aunque no alcanza la máxima precisión, es el modelo que mejor explica por qué un jugador es MVP. Confirma totalmente las conclusiones del análisis exploratorio</w:t>
-      </w:r>
-    </w:p>
-    <w:p>
-      <w:pPr>
-        <w:pStyle w:val="Ttulo3"/>
-        <w:jc w:val="both"/>
-        <w:rPr>
-          <w:rFonts w:cs="Calibri"/>
-        </w:rPr>
-      </w:pPr>
-      <w:bookmarkStart w:id="20" w:name="_Toc222159997"/>
-      <w:r>
-        <w:rPr>
-          <w:rFonts w:cs="Calibri"/>
-        </w:rPr>
-        <w:t>6</w:t>
-      </w:r>
-      <w:r>
-        <w:rPr>
-          <w:rFonts w:cs="Calibri"/>
-        </w:rPr>
-        <w:t>.2 Random Forest</w:t>
-      </w:r>
-      <w:bookmarkEnd w:id="20"/>
-    </w:p>
-    <w:p>
-      <w:pPr>
-        <w:pStyle w:val="Ttulo4"/>
-        <w:jc w:val="both"/>
-        <w:rPr>
-          <w:rFonts w:cs="Calibri"/>
-        </w:rPr>
-      </w:pPr>
-      <w:r>
-        <w:rPr>
-          <w:rFonts w:cs="Calibri"/>
-        </w:rPr>
-        <w:t>6</w:t>
-      </w:r>
-      <w:r>
-        <w:rPr>
-          <w:rFonts w:cs="Calibri"/>
-        </w:rPr>
-        <w:t>.2.1</w:t>
-      </w:r>
-      <w:r>
-        <w:rPr>
-          <w:rFonts w:cs="Calibri"/>
-        </w:rPr>
-        <w:t xml:space="preserve"> Objetivo del modelo</w:t>
-      </w:r>
-    </w:p>
-    <w:p>
-      <w:pPr>
-        <w:jc w:val="both"/>
-        <w:rPr>
-          <w:rFonts w:ascii="Calibri" w:hAnsi="Calibri" w:cs="Calibri"/>
-        </w:rPr>
-      </w:pPr>
-      <w:r>
-        <w:rPr>
-          <w:rFonts w:ascii="Calibri" w:hAnsi="Calibri" w:cs="Calibri"/>
-        </w:rPr>
-        <w:t>Crear un clasificador basado en múltiples árboles que capture relaciones no lineales y combinaciones complejas entre estadísticas.</w:t>
-      </w:r>
-    </w:p>
-    <w:p>
-      <w:pPr>
-        <w:pStyle w:val="Ttulo4"/>
-        <w:jc w:val="both"/>
-        <w:rPr>
-          <w:rFonts w:cs="Calibri"/>
-        </w:rPr>
-      </w:pPr>
-      <w:r>
-        <w:rPr>
-          <w:rFonts w:cs="Calibri"/>
-        </w:rPr>
-        <w:lastRenderedPageBreak/>
-        <w:t>6</w:t>
-      </w:r>
-      <w:r>
-        <w:rPr>
-          <w:rFonts w:cs="Calibri"/>
-        </w:rPr>
-        <w:t>.2.2</w:t>
+        <w:t>.2</w:t>
       </w:r>
       <w:r>
         <w:rPr>
@@ -6163,7 +6498,21 @@
         <w:rPr>
           <w:rFonts w:ascii="Calibri" w:hAnsi="Calibri" w:cs="Calibri"/>
         </w:rPr>
-        <w:t>Gran capacidad para manejar ruido del dataset.</w:t>
+        <w:t xml:space="preserve">Gran capacidad para manejar ruido del </w:t>
+      </w:r>
+      <w:proofErr w:type="spellStart"/>
+      <w:r>
+        <w:rPr>
+          <w:rFonts w:ascii="Calibri" w:hAnsi="Calibri" w:cs="Calibri"/>
+        </w:rPr>
+        <w:t>dataset</w:t>
+      </w:r>
+      <w:proofErr w:type="spellEnd"/>
+      <w:r>
+        <w:rPr>
+          <w:rFonts w:ascii="Calibri" w:hAnsi="Calibri" w:cs="Calibri"/>
+        </w:rPr>
+        <w:t>.</w:t>
       </w:r>
     </w:p>
     <w:p>
@@ -6322,7 +6671,7 @@
                     <pic:cNvPicPr/>
                   </pic:nvPicPr>
                   <pic:blipFill>
-                    <a:blip r:embed="rId19"/>
+                    <a:blip r:embed="rId18"/>
                     <a:stretch>
                       <a:fillRect/>
                     </a:stretch>
@@ -6361,7 +6710,19 @@
         <w:rPr>
           <w:rFonts w:cs="Calibri"/>
         </w:rPr>
-        <w:t>.2.3</w:t>
+        <w:t>.</w:t>
+      </w:r>
+      <w:r>
+        <w:rPr>
+          <w:rFonts w:cs="Calibri"/>
+        </w:rPr>
+        <w:t>1</w:t>
+      </w:r>
+      <w:r>
+        <w:rPr>
+          <w:rFonts w:cs="Calibri"/>
+        </w:rPr>
+        <w:t>.3</w:t>
       </w:r>
       <w:r>
         <w:rPr>
@@ -6403,6 +6764,7 @@
           <w:rFonts w:ascii="Calibri" w:hAnsi="Calibri" w:cs="Calibri"/>
           <w:noProof/>
         </w:rPr>
+        <w:lastRenderedPageBreak/>
         <w:drawing>
           <wp:inline distT="0" distB="0" distL="0" distR="0" wp14:anchorId="5F6A7438" wp14:editId="00DCACAF">
             <wp:extent cx="1880558" cy="1560463"/>
@@ -6419,7 +6781,7 @@
                     <pic:cNvPicPr/>
                   </pic:nvPicPr>
                   <pic:blipFill>
-                    <a:blip r:embed="rId20"/>
+                    <a:blip r:embed="rId19"/>
                     <a:stretch>
                       <a:fillRect/>
                     </a:stretch>
@@ -6444,7 +6806,35 @@
           <w:rFonts w:ascii="Calibri" w:hAnsi="Calibri" w:cs="Calibri"/>
         </w:rPr>
         <w:br/>
-        <w:t>Se muestra que tiene un porcentaje muy elevado de aciertos en los No MVPs. Sin embargo falla en acertar en los MVPs ya que solo se da este premio a un jugador por temporada y es muy difícil predecirlo.</w:t>
+        <w:t xml:space="preserve">Se muestra que tiene un porcentaje muy elevado de aciertos en los No </w:t>
+      </w:r>
+      <w:proofErr w:type="spellStart"/>
+      <w:r>
+        <w:rPr>
+          <w:rFonts w:ascii="Calibri" w:hAnsi="Calibri" w:cs="Calibri"/>
+        </w:rPr>
+        <w:t>MVPs</w:t>
+      </w:r>
+      <w:proofErr w:type="spellEnd"/>
+      <w:r>
+        <w:rPr>
+          <w:rFonts w:ascii="Calibri" w:hAnsi="Calibri" w:cs="Calibri"/>
+        </w:rPr>
+        <w:t xml:space="preserve">. Sin embargo falla en acertar en los </w:t>
+      </w:r>
+      <w:proofErr w:type="spellStart"/>
+      <w:r>
+        <w:rPr>
+          <w:rFonts w:ascii="Calibri" w:hAnsi="Calibri" w:cs="Calibri"/>
+        </w:rPr>
+        <w:t>MVPs</w:t>
+      </w:r>
+      <w:proofErr w:type="spellEnd"/>
+      <w:r>
+        <w:rPr>
+          <w:rFonts w:ascii="Calibri" w:hAnsi="Calibri" w:cs="Calibri"/>
+        </w:rPr>
+        <w:t xml:space="preserve"> ya que solo se da este premio a un jugador por temporada y es muy difícil predecirlo.</w:t>
       </w:r>
     </w:p>
     <w:p>
@@ -6463,7 +6853,7 @@
           <w:rFonts w:cs="Calibri"/>
         </w:rPr>
       </w:pPr>
-      <w:bookmarkStart w:id="21" w:name="_Toc222159998"/>
+      <w:bookmarkStart w:id="20" w:name="_Toc222159998"/>
       <w:r>
         <w:rPr>
           <w:rFonts w:cs="Calibri"/>
@@ -6474,9 +6864,43 @@
         <w:rPr>
           <w:rFonts w:cs="Calibri"/>
         </w:rPr>
-        <w:t>.3 Gradient Boosting</w:t>
-      </w:r>
-      <w:bookmarkEnd w:id="21"/>
+        <w:t>.</w:t>
+      </w:r>
+      <w:r>
+        <w:rPr>
+          <w:rFonts w:cs="Calibri"/>
+        </w:rPr>
+        <w:t>2</w:t>
+      </w:r>
+      <w:r>
+        <w:rPr>
+          <w:rFonts w:cs="Calibri"/>
+        </w:rPr>
+        <w:t xml:space="preserve"> </w:t>
+      </w:r>
+      <w:proofErr w:type="spellStart"/>
+      <w:r>
+        <w:rPr>
+          <w:rFonts w:cs="Calibri"/>
+        </w:rPr>
+        <w:t>Gradient</w:t>
+      </w:r>
+      <w:proofErr w:type="spellEnd"/>
+      <w:r>
+        <w:rPr>
+          <w:rFonts w:cs="Calibri"/>
+        </w:rPr>
+        <w:t xml:space="preserve"> </w:t>
+      </w:r>
+      <w:proofErr w:type="spellStart"/>
+      <w:r>
+        <w:rPr>
+          <w:rFonts w:cs="Calibri"/>
+        </w:rPr>
+        <w:t>Boosting</w:t>
+      </w:r>
+      <w:bookmarkEnd w:id="20"/>
+      <w:proofErr w:type="spellEnd"/>
     </w:p>
     <w:p>
       <w:pPr>
@@ -6496,7 +6920,13 @@
         <w:rPr>
           <w:rFonts w:cs="Calibri"/>
         </w:rPr>
-        <w:t>.3.1 Objetivo del modelo</w:t>
+        <w:t>.2</w:t>
+      </w:r>
+      <w:r>
+        <w:rPr>
+          <w:rFonts w:cs="Calibri"/>
+        </w:rPr>
+        <w:t>.1 Objetivo del modelo</w:t>
       </w:r>
     </w:p>
     <w:p>
@@ -6531,7 +6961,19 @@
         <w:rPr>
           <w:rFonts w:cs="Calibri"/>
         </w:rPr>
-        <w:t>.3.2 Resultados obtenidos</w:t>
+        <w:t>.</w:t>
+      </w:r>
+      <w:r>
+        <w:rPr>
+          <w:rFonts w:cs="Calibri"/>
+        </w:rPr>
+        <w:t>2</w:t>
+      </w:r>
+      <w:r>
+        <w:rPr>
+          <w:rFonts w:cs="Calibri"/>
+        </w:rPr>
+        <w:t>.2 Resultados obtenidos</w:t>
       </w:r>
     </w:p>
     <w:p>
@@ -6563,7 +7005,21 @@
         <w:rPr>
           <w:rFonts w:ascii="Calibri" w:hAnsi="Calibri" w:cs="Calibri"/>
         </w:rPr>
-        <w:t>Clasificó correctamente a la mayoría de MVPs históricos.</w:t>
+        <w:t xml:space="preserve">Clasificó correctamente a la mayoría de </w:t>
+      </w:r>
+      <w:proofErr w:type="spellStart"/>
+      <w:r>
+        <w:rPr>
+          <w:rFonts w:ascii="Calibri" w:hAnsi="Calibri" w:cs="Calibri"/>
+        </w:rPr>
+        <w:t>MVPs</w:t>
+      </w:r>
+      <w:proofErr w:type="spellEnd"/>
+      <w:r>
+        <w:rPr>
+          <w:rFonts w:ascii="Calibri" w:hAnsi="Calibri" w:cs="Calibri"/>
+        </w:rPr>
+        <w:t xml:space="preserve"> históricos.</w:t>
       </w:r>
     </w:p>
     <w:p>
@@ -6732,6 +7188,68 @@
     </w:p>
     <w:p>
       <w:pPr>
+        <w:jc w:val="both"/>
+        <w:rPr>
+          <w:rFonts w:ascii="Calibri" w:hAnsi="Calibri" w:cs="Calibri"/>
+        </w:rPr>
+      </w:pPr>
+      <w:r>
+        <w:rPr>
+          <w:rFonts w:ascii="Calibri" w:hAnsi="Calibri" w:cs="Calibri"/>
+        </w:rPr>
+        <w:drawing>
+          <wp:inline distT="0" distB="0" distL="0" distR="0" wp14:anchorId="45E1A209" wp14:editId="4879802F">
+            <wp:extent cx="3122295" cy="1725283"/>
+            <wp:effectExtent l="0" t="0" r="1905" b="8890"/>
+            <wp:docPr id="15" name="Imagen 14" descr="Gráfico, Gráfico de líneas&#10;&#10;El contenido generado por IA puede ser incorrecto.">
+              <a:extLst xmlns:a="http://schemas.openxmlformats.org/drawingml/2006/main">
+                <a:ext uri="{FF2B5EF4-FFF2-40B4-BE49-F238E27FC236}">
+                  <a16:creationId xmlns:a16="http://schemas.microsoft.com/office/drawing/2014/main" id="{B03C339B-FB10-3550-9ECD-794DEFE22660}"/>
+                </a:ext>
+              </a:extLst>
+            </wp:docPr>
+            <wp:cNvGraphicFramePr>
+              <a:graphicFrameLocks xmlns:a="http://schemas.openxmlformats.org/drawingml/2006/main" noChangeAspect="1"/>
+            </wp:cNvGraphicFramePr>
+            <a:graphic xmlns:a="http://schemas.openxmlformats.org/drawingml/2006/main">
+              <a:graphicData uri="http://schemas.openxmlformats.org/drawingml/2006/picture">
+                <pic:pic xmlns:pic="http://schemas.openxmlformats.org/drawingml/2006/picture">
+                  <pic:nvPicPr>
+                    <pic:cNvPr id="15" name="Imagen 14" descr="Gráfico, Gráfico de líneas&#10;&#10;El contenido generado por IA puede ser incorrecto.">
+                      <a:extLst>
+                        <a:ext uri="{FF2B5EF4-FFF2-40B4-BE49-F238E27FC236}">
+                          <a16:creationId xmlns:a16="http://schemas.microsoft.com/office/drawing/2014/main" id="{B03C339B-FB10-3550-9ECD-794DEFE22660}"/>
+                        </a:ext>
+                      </a:extLst>
+                    </pic:cNvPr>
+                    <pic:cNvPicPr>
+                      <a:picLocks noChangeAspect="1"/>
+                    </pic:cNvPicPr>
+                  </pic:nvPicPr>
+                  <pic:blipFill>
+                    <a:blip r:embed="rId20"/>
+                    <a:stretch>
+                      <a:fillRect/>
+                    </a:stretch>
+                  </pic:blipFill>
+                  <pic:spPr>
+                    <a:xfrm>
+                      <a:off x="0" y="0"/>
+                      <a:ext cx="3145647" cy="1738187"/>
+                    </a:xfrm>
+                    <a:prstGeom prst="rect">
+                      <a:avLst/>
+                    </a:prstGeom>
+                  </pic:spPr>
+                </pic:pic>
+              </a:graphicData>
+            </a:graphic>
+          </wp:inline>
+        </w:drawing>
+      </w:r>
+    </w:p>
+    <w:p>
+      <w:pPr>
         <w:pStyle w:val="Ttulo4"/>
         <w:jc w:val="both"/>
         <w:rPr>
@@ -6742,27 +7260,68 @@
         <w:rPr>
           <w:rFonts w:cs="Calibri"/>
         </w:rPr>
+        <w:lastRenderedPageBreak/>
         <w:t>6</w:t>
       </w:r>
       <w:r>
         <w:rPr>
           <w:rFonts w:cs="Calibri"/>
         </w:rPr>
-        <w:t>.3.3 Conclusión</w:t>
-      </w:r>
-    </w:p>
-    <w:p>
-      <w:pPr>
-        <w:jc w:val="both"/>
-        <w:rPr>
-          <w:rFonts w:ascii="Calibri" w:hAnsi="Calibri" w:cs="Calibri"/>
-        </w:rPr>
-      </w:pPr>
-      <w:r>
-        <w:rPr>
-          <w:rFonts w:ascii="Calibri" w:hAnsi="Calibri" w:cs="Calibri"/>
-        </w:rPr>
-        <w:t>Este modelo es el mejor predictivo puro, aunque como el random forest tiene fallos al predecir el MVP.</w:t>
+        <w:t>.</w:t>
+      </w:r>
+      <w:r>
+        <w:rPr>
+          <w:rFonts w:cs="Calibri"/>
+        </w:rPr>
+        <w:t>2</w:t>
+      </w:r>
+      <w:r>
+        <w:rPr>
+          <w:rFonts w:cs="Calibri"/>
+        </w:rPr>
+        <w:t>.3 Conclusión</w:t>
+      </w:r>
+    </w:p>
+    <w:p>
+      <w:pPr>
+        <w:jc w:val="both"/>
+        <w:rPr>
+          <w:rFonts w:ascii="Calibri" w:hAnsi="Calibri" w:cs="Calibri"/>
+        </w:rPr>
+      </w:pPr>
+      <w:r>
+        <w:rPr>
+          <w:rFonts w:ascii="Calibri" w:hAnsi="Calibri" w:cs="Calibri"/>
+        </w:rPr>
+        <w:t xml:space="preserve">Este modelo es el mejor predictivo puro, aunque como el </w:t>
+      </w:r>
+      <w:proofErr w:type="spellStart"/>
+      <w:r>
+        <w:rPr>
+          <w:rFonts w:ascii="Calibri" w:hAnsi="Calibri" w:cs="Calibri"/>
+        </w:rPr>
+        <w:t>random</w:t>
+      </w:r>
+      <w:proofErr w:type="spellEnd"/>
+      <w:r>
+        <w:rPr>
+          <w:rFonts w:ascii="Calibri" w:hAnsi="Calibri" w:cs="Calibri"/>
+        </w:rPr>
+        <w:t xml:space="preserve"> </w:t>
+      </w:r>
+      <w:proofErr w:type="spellStart"/>
+      <w:r>
+        <w:rPr>
+          <w:rFonts w:ascii="Calibri" w:hAnsi="Calibri" w:cs="Calibri"/>
+        </w:rPr>
+        <w:t>forest</w:t>
+      </w:r>
+      <w:proofErr w:type="spellEnd"/>
+      <w:r>
+        <w:rPr>
+          <w:rFonts w:ascii="Calibri" w:hAnsi="Calibri" w:cs="Calibri"/>
+        </w:rPr>
+        <w:t xml:space="preserve"> tiene fallos al predecir el MVP.</w:t>
       </w:r>
     </w:p>
     <w:p>
@@ -6830,13 +7389,63 @@
           <w:rFonts w:cs="Calibri"/>
         </w:rPr>
       </w:pPr>
-      <w:bookmarkStart w:id="22" w:name="_Toc222159999"/>
+      <w:bookmarkStart w:id="21" w:name="_Toc222159999"/>
       <w:r>
         <w:rPr>
           <w:rFonts w:cs="Calibri"/>
         </w:rPr>
-        <w:lastRenderedPageBreak/>
-        <w:t>Creación y análisis del chatbot</w:t>
+        <w:t xml:space="preserve">Creación y análisis del </w:t>
+      </w:r>
+      <w:proofErr w:type="spellStart"/>
+      <w:r>
+        <w:rPr>
+          <w:rFonts w:cs="Calibri"/>
+        </w:rPr>
+        <w:t>chatbot</w:t>
+      </w:r>
+      <w:bookmarkEnd w:id="21"/>
+      <w:proofErr w:type="spellEnd"/>
+      <w:r>
+        <w:rPr>
+          <w:rFonts w:cs="Calibri"/>
+        </w:rPr>
+        <w:t xml:space="preserve"> </w:t>
+      </w:r>
+    </w:p>
+    <w:p>
+      <w:pPr>
+        <w:pStyle w:val="Ttulo2"/>
+        <w:jc w:val="both"/>
+        <w:rPr>
+          <w:rFonts w:cs="Calibri"/>
+        </w:rPr>
+      </w:pPr>
+      <w:bookmarkStart w:id="22" w:name="_Toc222160000"/>
+      <w:r>
+        <w:rPr>
+          <w:rFonts w:cs="Calibri"/>
+        </w:rPr>
+        <w:t>7</w:t>
+      </w:r>
+      <w:r>
+        <w:rPr>
+          <w:rFonts w:cs="Calibri"/>
+        </w:rPr>
+        <w:t xml:space="preserve">.- Desarrollo del </w:t>
+      </w:r>
+      <w:proofErr w:type="spellStart"/>
+      <w:r>
+        <w:rPr>
+          <w:rFonts w:cs="Calibri"/>
+        </w:rPr>
+        <w:t>Chatbot</w:t>
+      </w:r>
+      <w:proofErr w:type="spellEnd"/>
+      <w:r>
+        <w:rPr>
+          <w:rFonts w:cs="Calibri"/>
+        </w:rPr>
+        <w:t xml:space="preserve"> Inteligente para Consultas NBA</w:t>
       </w:r>
       <w:bookmarkEnd w:id="22"/>
       <w:r>
@@ -6845,43 +7454,84 @@
         </w:rPr>
         <w:t xml:space="preserve"> </w:t>
       </w:r>
-    </w:p>
-    <w:p>
-      <w:pPr>
-        <w:pStyle w:val="Ttulo2"/>
-        <w:jc w:val="both"/>
-        <w:rPr>
-          <w:rFonts w:cs="Calibri"/>
-        </w:rPr>
-      </w:pPr>
-      <w:bookmarkStart w:id="23" w:name="_Toc222160000"/>
-      <w:r>
-        <w:rPr>
-          <w:rFonts w:cs="Calibri"/>
-        </w:rPr>
-        <w:t>7</w:t>
-      </w:r>
-      <w:r>
-        <w:rPr>
-          <w:rFonts w:cs="Calibri"/>
-        </w:rPr>
-        <w:t>.- Desarrollo del Chatbot Inteligente para Consultas NBA</w:t>
-      </w:r>
-      <w:bookmarkEnd w:id="23"/>
-    </w:p>
-    <w:p>
-      <w:pPr>
-        <w:jc w:val="both"/>
-        <w:rPr>
-          <w:rFonts w:ascii="Calibri" w:hAnsi="Calibri" w:cs="Calibri"/>
-        </w:rPr>
-      </w:pPr>
-      <w:r>
-        <w:rPr>
-          <w:rFonts w:ascii="Calibri" w:hAnsi="Calibri" w:cs="Calibri"/>
-        </w:rPr>
-        <w:t>En esta segunda parte del Trabajo Fin de Máster se ha desarrollado una aplicación interactiva basada en inteligencia artificial diseñada para responder preguntas complejas sobre estadísticas de la NBA. Para ello, se ha construido un chatbot semántico empleando Streamlit</w:t>
-      </w:r>
+      <w:sdt>
+        <w:sdtPr>
+          <w:rPr>
+            <w:rFonts w:cs="Calibri"/>
+          </w:rPr>
+          <w:id w:val="-1626693196"/>
+          <w:citation/>
+        </w:sdtPr>
+        <w:sdtContent>
+          <w:r>
+            <w:rPr>
+              <w:rFonts w:cs="Calibri"/>
+            </w:rPr>
+            <w:fldChar w:fldCharType="begin"/>
+          </w:r>
+          <w:r>
+            <w:rPr>
+              <w:rFonts w:cs="Calibri"/>
+            </w:rPr>
+            <w:instrText xml:space="preserve"> CITATION gui \l 3082 </w:instrText>
+          </w:r>
+          <w:r>
+            <w:rPr>
+              <w:rFonts w:cs="Calibri"/>
+            </w:rPr>
+            <w:fldChar w:fldCharType="separate"/>
+          </w:r>
+          <w:r>
+            <w:rPr>
+              <w:rFonts w:cs="Calibri"/>
+              <w:noProof/>
+            </w:rPr>
+            <w:t>[1]</w:t>
+          </w:r>
+          <w:r>
+            <w:rPr>
+              <w:rFonts w:cs="Calibri"/>
+            </w:rPr>
+            <w:fldChar w:fldCharType="end"/>
+          </w:r>
+        </w:sdtContent>
+      </w:sdt>
+    </w:p>
+    <w:p>
+      <w:pPr>
+        <w:jc w:val="both"/>
+        <w:rPr>
+          <w:rFonts w:ascii="Calibri" w:hAnsi="Calibri" w:cs="Calibri"/>
+        </w:rPr>
+      </w:pPr>
+      <w:r>
+        <w:rPr>
+          <w:rFonts w:ascii="Calibri" w:hAnsi="Calibri" w:cs="Calibri"/>
+        </w:rPr>
+        <w:t xml:space="preserve">En esta segunda parte del Trabajo Fin de Máster se ha desarrollado una aplicación interactiva basada en inteligencia artificial diseñada para responder preguntas complejas sobre estadísticas de la NBA. Para ello, se ha construido un </w:t>
+      </w:r>
+      <w:proofErr w:type="spellStart"/>
+      <w:r>
+        <w:rPr>
+          <w:rFonts w:ascii="Calibri" w:hAnsi="Calibri" w:cs="Calibri"/>
+        </w:rPr>
+        <w:t>chatbot</w:t>
+      </w:r>
+      <w:proofErr w:type="spellEnd"/>
+      <w:r>
+        <w:rPr>
+          <w:rFonts w:ascii="Calibri" w:hAnsi="Calibri" w:cs="Calibri"/>
+        </w:rPr>
+        <w:t xml:space="preserve"> semántico empleando </w:t>
+      </w:r>
+      <w:proofErr w:type="spellStart"/>
+      <w:r>
+        <w:rPr>
+          <w:rFonts w:ascii="Calibri" w:hAnsi="Calibri" w:cs="Calibri"/>
+        </w:rPr>
+        <w:t>Streamlit</w:t>
+      </w:r>
+      <w:proofErr w:type="spellEnd"/>
       <w:sdt>
         <w:sdtPr>
           <w:rPr>
@@ -6935,7 +7585,35 @@
         <w:rPr>
           <w:rFonts w:ascii="Calibri" w:hAnsi="Calibri" w:cs="Calibri"/>
         </w:rPr>
-        <w:t xml:space="preserve"> como interfaz, un modelo Sentence-BERT para la comprensión del lenguaje y un pipeline de análisis estadístico sobre el dataset previamente generado en la Parte I del TFM.</w:t>
+        <w:t xml:space="preserve"> como interfaz, un modelo </w:t>
+      </w:r>
+      <w:proofErr w:type="spellStart"/>
+      <w:r>
+        <w:rPr>
+          <w:rFonts w:ascii="Calibri" w:hAnsi="Calibri" w:cs="Calibri"/>
+        </w:rPr>
+        <w:t>Sentence</w:t>
+      </w:r>
+      <w:proofErr w:type="spellEnd"/>
+      <w:r>
+        <w:rPr>
+          <w:rFonts w:ascii="Calibri" w:hAnsi="Calibri" w:cs="Calibri"/>
+        </w:rPr>
+        <w:t xml:space="preserve">-BERT para la comprensión del lenguaje y un pipeline de análisis estadístico sobre el </w:t>
+      </w:r>
+      <w:proofErr w:type="spellStart"/>
+      <w:r>
+        <w:rPr>
+          <w:rFonts w:ascii="Calibri" w:hAnsi="Calibri" w:cs="Calibri"/>
+        </w:rPr>
+        <w:t>dataset</w:t>
+      </w:r>
+      <w:proofErr w:type="spellEnd"/>
+      <w:r>
+        <w:rPr>
+          <w:rFonts w:ascii="Calibri" w:hAnsi="Calibri" w:cs="Calibri"/>
+        </w:rPr>
+        <w:t xml:space="preserve"> previamente generado en la Parte I del TFM.</w:t>
       </w:r>
     </w:p>
     <w:p>
@@ -6960,7 +7638,7 @@
           <w:rFonts w:cs="Calibri"/>
         </w:rPr>
       </w:pPr>
-      <w:bookmarkStart w:id="24" w:name="_Toc222160001"/>
+      <w:bookmarkStart w:id="23" w:name="_Toc222160001"/>
       <w:r>
         <w:rPr>
           <w:rFonts w:cs="Calibri"/>
@@ -6973,20 +7651,34 @@
         </w:rPr>
         <w:t>.1. Objetivo del Sistema</w:t>
       </w:r>
-      <w:bookmarkEnd w:id="24"/>
-    </w:p>
-    <w:p>
-      <w:pPr>
-        <w:jc w:val="both"/>
-        <w:rPr>
-          <w:rFonts w:ascii="Calibri" w:hAnsi="Calibri" w:cs="Calibri"/>
-        </w:rPr>
-      </w:pPr>
-      <w:r>
-        <w:rPr>
-          <w:rFonts w:ascii="Calibri" w:hAnsi="Calibri" w:cs="Calibri"/>
-        </w:rPr>
-        <w:t>Los objetivos principales de este chatbot son:</w:t>
+      <w:bookmarkEnd w:id="23"/>
+    </w:p>
+    <w:p>
+      <w:pPr>
+        <w:jc w:val="both"/>
+        <w:rPr>
+          <w:rFonts w:ascii="Calibri" w:hAnsi="Calibri" w:cs="Calibri"/>
+        </w:rPr>
+      </w:pPr>
+      <w:r>
+        <w:rPr>
+          <w:rFonts w:ascii="Calibri" w:hAnsi="Calibri" w:cs="Calibri"/>
+        </w:rPr>
+        <w:t xml:space="preserve">Los objetivos principales de este </w:t>
+      </w:r>
+      <w:proofErr w:type="spellStart"/>
+      <w:r>
+        <w:rPr>
+          <w:rFonts w:ascii="Calibri" w:hAnsi="Calibri" w:cs="Calibri"/>
+        </w:rPr>
+        <w:t>chatbot</w:t>
+      </w:r>
+      <w:proofErr w:type="spellEnd"/>
+      <w:r>
+        <w:rPr>
+          <w:rFonts w:ascii="Calibri" w:hAnsi="Calibri" w:cs="Calibri"/>
+        </w:rPr>
+        <w:t xml:space="preserve"> son:</w:t>
       </w:r>
     </w:p>
     <w:p>
@@ -7040,7 +7732,21 @@
         <w:rPr>
           <w:rFonts w:ascii="Calibri" w:hAnsi="Calibri" w:cs="Calibri"/>
         </w:rPr>
-        <w:t>Generar gráficos evolutivos y comparativos basados directamente en el dataset.</w:t>
+        <w:t xml:space="preserve">Generar gráficos evolutivos y comparativos basados directamente en el </w:t>
+      </w:r>
+      <w:proofErr w:type="spellStart"/>
+      <w:r>
+        <w:rPr>
+          <w:rFonts w:ascii="Calibri" w:hAnsi="Calibri" w:cs="Calibri"/>
+        </w:rPr>
+        <w:t>dataset</w:t>
+      </w:r>
+      <w:proofErr w:type="spellEnd"/>
+      <w:r>
+        <w:rPr>
+          <w:rFonts w:ascii="Calibri" w:hAnsi="Calibri" w:cs="Calibri"/>
+        </w:rPr>
+        <w:t>.</w:t>
       </w:r>
     </w:p>
     <w:p>
@@ -7058,21 +7764,64 @@
         <w:rPr>
           <w:rFonts w:ascii="Calibri" w:hAnsi="Calibri" w:cs="Calibri"/>
         </w:rPr>
-        <w:t>Incorporar un sistema de detección de intención (Intent Classification) adaptado específicamente al dominio NBA.</w:t>
-      </w:r>
-    </w:p>
-    <w:p>
-      <w:pPr>
-        <w:jc w:val="both"/>
-        <w:rPr>
-          <w:rFonts w:ascii="Calibri" w:hAnsi="Calibri" w:cs="Calibri"/>
-        </w:rPr>
-      </w:pPr>
-      <w:r>
-        <w:rPr>
-          <w:rFonts w:ascii="Calibri" w:hAnsi="Calibri" w:cs="Calibri"/>
-        </w:rPr>
-        <w:t>La herramienta está diseñada para facilitar la exploración del dataset, convirtiéndolo en un sistema interactivo de consulta estadística avanzado.</w:t>
+        <w:lastRenderedPageBreak/>
+        <w:t>Incorporar un sistema de detección de intención (</w:t>
+      </w:r>
+      <w:proofErr w:type="spellStart"/>
+      <w:r>
+        <w:rPr>
+          <w:rFonts w:ascii="Calibri" w:hAnsi="Calibri" w:cs="Calibri"/>
+        </w:rPr>
+        <w:t>Intent</w:t>
+      </w:r>
+      <w:proofErr w:type="spellEnd"/>
+      <w:r>
+        <w:rPr>
+          <w:rFonts w:ascii="Calibri" w:hAnsi="Calibri" w:cs="Calibri"/>
+        </w:rPr>
+        <w:t xml:space="preserve"> </w:t>
+      </w:r>
+      <w:proofErr w:type="spellStart"/>
+      <w:r>
+        <w:rPr>
+          <w:rFonts w:ascii="Calibri" w:hAnsi="Calibri" w:cs="Calibri"/>
+        </w:rPr>
+        <w:t>Classification</w:t>
+      </w:r>
+      <w:proofErr w:type="spellEnd"/>
+      <w:r>
+        <w:rPr>
+          <w:rFonts w:ascii="Calibri" w:hAnsi="Calibri" w:cs="Calibri"/>
+        </w:rPr>
+        <w:t>) adaptado específicamente al dominio NBA.</w:t>
+      </w:r>
+    </w:p>
+    <w:p>
+      <w:pPr>
+        <w:jc w:val="both"/>
+        <w:rPr>
+          <w:rFonts w:ascii="Calibri" w:hAnsi="Calibri" w:cs="Calibri"/>
+        </w:rPr>
+      </w:pPr>
+      <w:r>
+        <w:rPr>
+          <w:rFonts w:ascii="Calibri" w:hAnsi="Calibri" w:cs="Calibri"/>
+        </w:rPr>
+        <w:t xml:space="preserve">La herramienta está diseñada para facilitar la exploración del </w:t>
+      </w:r>
+      <w:proofErr w:type="spellStart"/>
+      <w:r>
+        <w:rPr>
+          <w:rFonts w:ascii="Calibri" w:hAnsi="Calibri" w:cs="Calibri"/>
+        </w:rPr>
+        <w:t>dataset</w:t>
+      </w:r>
+      <w:proofErr w:type="spellEnd"/>
+      <w:r>
+        <w:rPr>
+          <w:rFonts w:ascii="Calibri" w:hAnsi="Calibri" w:cs="Calibri"/>
+        </w:rPr>
+        <w:t>, convirtiéndolo en un sistema interactivo de consulta estadística avanzado.</w:t>
       </w:r>
     </w:p>
     <w:p>
@@ -7083,7 +7832,7 @@
           <w:rFonts w:cs="Calibri"/>
         </w:rPr>
       </w:pPr>
-      <w:bookmarkStart w:id="25" w:name="_Toc222160002"/>
+      <w:bookmarkStart w:id="24" w:name="_Toc222160002"/>
       <w:r>
         <w:rPr>
           <w:rFonts w:cs="Calibri"/>
@@ -7096,20 +7845,34 @@
         </w:rPr>
         <w:t>.2. Arquitectura General del Sistema</w:t>
       </w:r>
-      <w:bookmarkEnd w:id="25"/>
-    </w:p>
-    <w:p>
-      <w:pPr>
-        <w:jc w:val="both"/>
-        <w:rPr>
-          <w:rFonts w:ascii="Calibri" w:hAnsi="Calibri" w:cs="Calibri"/>
-        </w:rPr>
-      </w:pPr>
-      <w:r>
-        <w:rPr>
-          <w:rFonts w:ascii="Calibri" w:hAnsi="Calibri" w:cs="Calibri"/>
-        </w:rPr>
-        <w:t>El chatbot está compuesto por cuatro bloques principales:</w:t>
+      <w:bookmarkEnd w:id="24"/>
+    </w:p>
+    <w:p>
+      <w:pPr>
+        <w:jc w:val="both"/>
+        <w:rPr>
+          <w:rFonts w:ascii="Calibri" w:hAnsi="Calibri" w:cs="Calibri"/>
+        </w:rPr>
+      </w:pPr>
+      <w:r>
+        <w:rPr>
+          <w:rFonts w:ascii="Calibri" w:hAnsi="Calibri" w:cs="Calibri"/>
+        </w:rPr>
+        <w:t xml:space="preserve">El </w:t>
+      </w:r>
+      <w:proofErr w:type="spellStart"/>
+      <w:r>
+        <w:rPr>
+          <w:rFonts w:ascii="Calibri" w:hAnsi="Calibri" w:cs="Calibri"/>
+        </w:rPr>
+        <w:t>chatbot</w:t>
+      </w:r>
+      <w:proofErr w:type="spellEnd"/>
+      <w:r>
+        <w:rPr>
+          <w:rFonts w:ascii="Calibri" w:hAnsi="Calibri" w:cs="Calibri"/>
+        </w:rPr>
+        <w:t xml:space="preserve"> está compuesto por cuatro bloques principales:</w:t>
       </w:r>
     </w:p>
     <w:p>
@@ -7127,8 +7890,18 @@
           <w:b/>
           <w:bCs/>
         </w:rPr>
-        <w:t>1. Interfaz interactiva: Streamlit</w:t>
-      </w:r>
+        <w:t xml:space="preserve">1. Interfaz interactiva: </w:t>
+      </w:r>
+      <w:proofErr w:type="spellStart"/>
+      <w:r>
+        <w:rPr>
+          <w:rFonts w:ascii="Calibri" w:hAnsi="Calibri" w:cs="Calibri"/>
+          <w:b/>
+          <w:bCs/>
+        </w:rPr>
+        <w:t>Streamlit</w:t>
+      </w:r>
+      <w:proofErr w:type="spellEnd"/>
     </w:p>
     <w:p>
       <w:pPr>
@@ -7195,7 +7968,21 @@
         <w:rPr>
           <w:rFonts w:ascii="Calibri" w:hAnsi="Calibri" w:cs="Calibri"/>
         </w:rPr>
-        <w:t>Representación gráfica de resultados con Matplotlib / Pandas.</w:t>
+        <w:t xml:space="preserve">Representación gráfica de resultados con </w:t>
+      </w:r>
+      <w:proofErr w:type="spellStart"/>
+      <w:r>
+        <w:rPr>
+          <w:rFonts w:ascii="Calibri" w:hAnsi="Calibri" w:cs="Calibri"/>
+        </w:rPr>
+        <w:t>Matplotlib</w:t>
+      </w:r>
+      <w:proofErr w:type="spellEnd"/>
+      <w:r>
+        <w:rPr>
+          <w:rFonts w:ascii="Calibri" w:hAnsi="Calibri" w:cs="Calibri"/>
+        </w:rPr>
+        <w:t xml:space="preserve"> / Pandas.</w:t>
       </w:r>
     </w:p>
     <w:p>
@@ -7231,7 +8018,25 @@
           <w:b/>
           <w:bCs/>
         </w:rPr>
-        <w:t>2. Modelo semántico: Sentence-BERT</w:t>
+        <w:t xml:space="preserve">2. Modelo semántico: </w:t>
+      </w:r>
+      <w:proofErr w:type="spellStart"/>
+      <w:r>
+        <w:rPr>
+          <w:rFonts w:ascii="Calibri" w:hAnsi="Calibri" w:cs="Calibri"/>
+          <w:b/>
+          <w:bCs/>
+        </w:rPr>
+        <w:t>Sentence</w:t>
+      </w:r>
+      <w:proofErr w:type="spellEnd"/>
+      <w:r>
+        <w:rPr>
+          <w:rFonts w:ascii="Calibri" w:hAnsi="Calibri" w:cs="Calibri"/>
+          <w:b/>
+          <w:bCs/>
+        </w:rPr>
+        <w:t>-BERT</w:t>
       </w:r>
       <w:sdt>
         <w:sdtPr>
@@ -7325,7 +8130,6 @@
         <w:rPr>
           <w:rFonts w:ascii="Calibri" w:hAnsi="Calibri" w:cs="Calibri"/>
         </w:rPr>
-        <w:lastRenderedPageBreak/>
         <w:t>all-MiniLM-L6-v2</w:t>
       </w:r>
     </w:p>
@@ -7358,7 +8162,21 @@
         <w:rPr>
           <w:rFonts w:ascii="Calibri" w:hAnsi="Calibri" w:cs="Calibri"/>
         </w:rPr>
-        <w:t>Convertir textos en vectores (embeddings).</w:t>
+        <w:t>Convertir textos en vectores (</w:t>
+      </w:r>
+      <w:proofErr w:type="spellStart"/>
+      <w:r>
+        <w:rPr>
+          <w:rFonts w:ascii="Calibri" w:hAnsi="Calibri" w:cs="Calibri"/>
+        </w:rPr>
+        <w:t>embeddings</w:t>
+      </w:r>
+      <w:proofErr w:type="spellEnd"/>
+      <w:r>
+        <w:rPr>
+          <w:rFonts w:ascii="Calibri" w:hAnsi="Calibri" w:cs="Calibri"/>
+        </w:rPr>
+        <w:t>).</w:t>
       </w:r>
     </w:p>
     <w:p>
@@ -7424,21 +8242,63 @@
           <w:b/>
           <w:bCs/>
         </w:rPr>
-        <w:t>3. Motor de extracción: Intent Matching</w:t>
-      </w:r>
-    </w:p>
-    <w:p>
-      <w:pPr>
-        <w:jc w:val="both"/>
-        <w:rPr>
-          <w:rFonts w:ascii="Calibri" w:hAnsi="Calibri" w:cs="Calibri"/>
-        </w:rPr>
-      </w:pPr>
-      <w:r>
-        <w:rPr>
-          <w:rFonts w:ascii="Calibri" w:hAnsi="Calibri" w:cs="Calibri"/>
-        </w:rPr>
-        <w:t>Es el cerebro del chatbot.</w:t>
+        <w:t xml:space="preserve">3. Motor de extracción: </w:t>
+      </w:r>
+      <w:proofErr w:type="spellStart"/>
+      <w:r>
+        <w:rPr>
+          <w:rFonts w:ascii="Calibri" w:hAnsi="Calibri" w:cs="Calibri"/>
+          <w:b/>
+          <w:bCs/>
+        </w:rPr>
+        <w:t>Intent</w:t>
+      </w:r>
+      <w:proofErr w:type="spellEnd"/>
+      <w:r>
+        <w:rPr>
+          <w:rFonts w:ascii="Calibri" w:hAnsi="Calibri" w:cs="Calibri"/>
+          <w:b/>
+          <w:bCs/>
+        </w:rPr>
+        <w:t xml:space="preserve"> </w:t>
+      </w:r>
+      <w:proofErr w:type="spellStart"/>
+      <w:r>
+        <w:rPr>
+          <w:rFonts w:ascii="Calibri" w:hAnsi="Calibri" w:cs="Calibri"/>
+          <w:b/>
+          <w:bCs/>
+        </w:rPr>
+        <w:t>Matching</w:t>
+      </w:r>
+      <w:proofErr w:type="spellEnd"/>
+    </w:p>
+    <w:p>
+      <w:pPr>
+        <w:jc w:val="both"/>
+        <w:rPr>
+          <w:rFonts w:ascii="Calibri" w:hAnsi="Calibri" w:cs="Calibri"/>
+        </w:rPr>
+      </w:pPr>
+      <w:r>
+        <w:rPr>
+          <w:rFonts w:ascii="Calibri" w:hAnsi="Calibri" w:cs="Calibri"/>
+        </w:rPr>
+        <w:t xml:space="preserve">Es el cerebro del </w:t>
+      </w:r>
+      <w:proofErr w:type="spellStart"/>
+      <w:r>
+        <w:rPr>
+          <w:rFonts w:ascii="Calibri" w:hAnsi="Calibri" w:cs="Calibri"/>
+        </w:rPr>
+        <w:t>chatbot</w:t>
+      </w:r>
+      <w:proofErr w:type="spellEnd"/>
+      <w:r>
+        <w:rPr>
+          <w:rFonts w:ascii="Calibri" w:hAnsi="Calibri" w:cs="Calibri"/>
+        </w:rPr>
+        <w:t>.</w:t>
       </w:r>
       <w:r>
         <w:rPr>
@@ -7571,6 +8431,7 @@
         <w:rPr>
           <w:rFonts w:ascii="Calibri" w:hAnsi="Calibri" w:cs="Calibri"/>
         </w:rPr>
+        <w:lastRenderedPageBreak/>
         <w:t>Rankings</w:t>
       </w:r>
     </w:p>
@@ -7693,7 +8554,49 @@
         <w:rPr>
           <w:rFonts w:ascii="Calibri" w:hAnsi="Calibri" w:cs="Calibri"/>
         </w:rPr>
-        <w:t>Comparación mediante cosine similarity entre embeddings.</w:t>
+        <w:t xml:space="preserve">Comparación mediante </w:t>
+      </w:r>
+      <w:proofErr w:type="spellStart"/>
+      <w:r>
+        <w:rPr>
+          <w:rFonts w:ascii="Calibri" w:hAnsi="Calibri" w:cs="Calibri"/>
+        </w:rPr>
+        <w:t>cosine</w:t>
+      </w:r>
+      <w:proofErr w:type="spellEnd"/>
+      <w:r>
+        <w:rPr>
+          <w:rFonts w:ascii="Calibri" w:hAnsi="Calibri" w:cs="Calibri"/>
+        </w:rPr>
+        <w:t xml:space="preserve"> </w:t>
+      </w:r>
+      <w:proofErr w:type="spellStart"/>
+      <w:r>
+        <w:rPr>
+          <w:rFonts w:ascii="Calibri" w:hAnsi="Calibri" w:cs="Calibri"/>
+        </w:rPr>
+        <w:t>similarity</w:t>
+      </w:r>
+      <w:proofErr w:type="spellEnd"/>
+      <w:r>
+        <w:rPr>
+          <w:rFonts w:ascii="Calibri" w:hAnsi="Calibri" w:cs="Calibri"/>
+        </w:rPr>
+        <w:t xml:space="preserve"> entre </w:t>
+      </w:r>
+      <w:proofErr w:type="spellStart"/>
+      <w:r>
+        <w:rPr>
+          <w:rFonts w:ascii="Calibri" w:hAnsi="Calibri" w:cs="Calibri"/>
+        </w:rPr>
+        <w:t>embeddings</w:t>
+      </w:r>
+      <w:proofErr w:type="spellEnd"/>
+      <w:r>
+        <w:rPr>
+          <w:rFonts w:ascii="Calibri" w:hAnsi="Calibri" w:cs="Calibri"/>
+        </w:rPr>
+        <w:t>.</w:t>
       </w:r>
     </w:p>
     <w:p>
@@ -7729,7 +8632,21 @@
         <w:rPr>
           <w:rFonts w:ascii="Calibri" w:hAnsi="Calibri" w:cs="Calibri"/>
         </w:rPr>
-        <w:t>Reglas adicionales para refinar la detección según keywords.</w:t>
+        <w:t xml:space="preserve">Reglas adicionales para refinar la detección según </w:t>
+      </w:r>
+      <w:proofErr w:type="spellStart"/>
+      <w:r>
+        <w:rPr>
+          <w:rFonts w:ascii="Calibri" w:hAnsi="Calibri" w:cs="Calibri"/>
+        </w:rPr>
+        <w:t>keywords</w:t>
+      </w:r>
+      <w:proofErr w:type="spellEnd"/>
+      <w:r>
+        <w:rPr>
+          <w:rFonts w:ascii="Calibri" w:hAnsi="Calibri" w:cs="Calibri"/>
+        </w:rPr>
+        <w:t>.</w:t>
       </w:r>
     </w:p>
     <w:p>
@@ -7779,7 +8696,21 @@
         <w:rPr>
           <w:rFonts w:ascii="Calibri" w:hAnsi="Calibri" w:cs="Calibri"/>
         </w:rPr>
-        <w:t>Filtra el dataset.</w:t>
+        <w:t xml:space="preserve">Filtra el </w:t>
+      </w:r>
+      <w:proofErr w:type="spellStart"/>
+      <w:r>
+        <w:rPr>
+          <w:rFonts w:ascii="Calibri" w:hAnsi="Calibri" w:cs="Calibri"/>
+        </w:rPr>
+        <w:t>dataset</w:t>
+      </w:r>
+      <w:proofErr w:type="spellEnd"/>
+      <w:r>
+        <w:rPr>
+          <w:rFonts w:ascii="Calibri" w:hAnsi="Calibri" w:cs="Calibri"/>
+        </w:rPr>
+        <w:t>.</w:t>
       </w:r>
     </w:p>
     <w:p>
@@ -7815,7 +8746,6 @@
         <w:rPr>
           <w:rFonts w:ascii="Calibri" w:hAnsi="Calibri" w:cs="Calibri"/>
         </w:rPr>
-        <w:lastRenderedPageBreak/>
         <w:t>Ordena resultados.</w:t>
       </w:r>
     </w:p>
@@ -7866,7 +8796,21 @@
         <w:rPr>
           <w:rFonts w:ascii="Calibri" w:hAnsi="Calibri" w:cs="Calibri"/>
         </w:rPr>
-        <w:t>El motor trabaja con un dataset optimizado previamente en la Parte I del TFM.</w:t>
+        <w:t xml:space="preserve">El motor trabaja con un </w:t>
+      </w:r>
+      <w:proofErr w:type="spellStart"/>
+      <w:r>
+        <w:rPr>
+          <w:rFonts w:ascii="Calibri" w:hAnsi="Calibri" w:cs="Calibri"/>
+        </w:rPr>
+        <w:t>dataset</w:t>
+      </w:r>
+      <w:proofErr w:type="spellEnd"/>
+      <w:r>
+        <w:rPr>
+          <w:rFonts w:ascii="Calibri" w:hAnsi="Calibri" w:cs="Calibri"/>
+        </w:rPr>
+        <w:t xml:space="preserve"> optimizado previamente en la Parte I del TFM.</w:t>
       </w:r>
     </w:p>
     <w:p>
@@ -7877,7 +8821,7 @@
           <w:rFonts w:cs="Calibri"/>
         </w:rPr>
       </w:pPr>
-      <w:bookmarkStart w:id="26" w:name="_Toc222160003"/>
+      <w:bookmarkStart w:id="25" w:name="_Toc222160003"/>
       <w:r>
         <w:rPr>
           <w:rFonts w:cs="Calibri"/>
@@ -7888,22 +8832,44 @@
         <w:rPr>
           <w:rFonts w:cs="Calibri"/>
         </w:rPr>
-        <w:t>.3. Preparación y Limpieza del Dataset</w:t>
-      </w:r>
-      <w:bookmarkEnd w:id="26"/>
-    </w:p>
-    <w:p>
-      <w:pPr>
-        <w:jc w:val="both"/>
-        <w:rPr>
-          <w:rFonts w:ascii="Calibri" w:hAnsi="Calibri" w:cs="Calibri"/>
-        </w:rPr>
-      </w:pPr>
-      <w:r>
-        <w:rPr>
-          <w:rFonts w:ascii="Calibri" w:hAnsi="Calibri" w:cs="Calibri"/>
-        </w:rPr>
-        <w:t>La carga del dataset tiene tres objetivos:</w:t>
+        <w:t xml:space="preserve">.3. Preparación y Limpieza del </w:t>
+      </w:r>
+      <w:proofErr w:type="spellStart"/>
+      <w:r>
+        <w:rPr>
+          <w:rFonts w:cs="Calibri"/>
+        </w:rPr>
+        <w:t>Dataset</w:t>
+      </w:r>
+      <w:bookmarkEnd w:id="25"/>
+      <w:proofErr w:type="spellEnd"/>
+    </w:p>
+    <w:p>
+      <w:pPr>
+        <w:jc w:val="both"/>
+        <w:rPr>
+          <w:rFonts w:ascii="Calibri" w:hAnsi="Calibri" w:cs="Calibri"/>
+        </w:rPr>
+      </w:pPr>
+      <w:r>
+        <w:rPr>
+          <w:rFonts w:ascii="Calibri" w:hAnsi="Calibri" w:cs="Calibri"/>
+        </w:rPr>
+        <w:t xml:space="preserve">La carga del </w:t>
+      </w:r>
+      <w:proofErr w:type="spellStart"/>
+      <w:r>
+        <w:rPr>
+          <w:rFonts w:ascii="Calibri" w:hAnsi="Calibri" w:cs="Calibri"/>
+        </w:rPr>
+        <w:t>dataset</w:t>
+      </w:r>
+      <w:proofErr w:type="spellEnd"/>
+      <w:r>
+        <w:rPr>
+          <w:rFonts w:ascii="Calibri" w:hAnsi="Calibri" w:cs="Calibri"/>
+        </w:rPr>
+        <w:t xml:space="preserve"> tiene tres objetivos:</w:t>
       </w:r>
     </w:p>
     <w:p>
@@ -8061,6 +9027,7 @@
         <w:rPr>
           <w:rFonts w:ascii="Calibri" w:hAnsi="Calibri" w:cs="Calibri"/>
         </w:rPr>
+        <w:lastRenderedPageBreak/>
         <w:t>Puntos</w:t>
       </w:r>
     </w:p>
@@ -8189,11 +9156,19 @@
           <w:rFonts w:ascii="Calibri" w:hAnsi="Calibri" w:cs="Calibri"/>
         </w:rPr>
       </w:pPr>
-      <w:r>
-        <w:rPr>
-          <w:rFonts w:ascii="Calibri" w:hAnsi="Calibri" w:cs="Calibri"/>
-        </w:rPr>
-        <w:t>Player_ID = Player + (College)</w:t>
+      <w:proofErr w:type="spellStart"/>
+      <w:r>
+        <w:rPr>
+          <w:rFonts w:ascii="Calibri" w:hAnsi="Calibri" w:cs="Calibri"/>
+        </w:rPr>
+        <w:t>Player_ID</w:t>
+      </w:r>
+      <w:proofErr w:type="spellEnd"/>
+      <w:r>
+        <w:rPr>
+          <w:rFonts w:ascii="Calibri" w:hAnsi="Calibri" w:cs="Calibri"/>
+        </w:rPr>
+        <w:t xml:space="preserve"> = Player + (College)</w:t>
       </w:r>
     </w:p>
     <w:p>
@@ -8218,7 +9193,7 @@
           <w:rFonts w:cs="Calibri"/>
         </w:rPr>
       </w:pPr>
-      <w:bookmarkStart w:id="27" w:name="_Toc222160004"/>
+      <w:bookmarkStart w:id="26" w:name="_Toc222160004"/>
       <w:r>
         <w:rPr>
           <w:rFonts w:cs="Calibri"/>
@@ -8231,7 +9206,7 @@
         </w:rPr>
         <w:t>.4. Modelo de Comprensión del Lenguaje</w:t>
       </w:r>
-      <w:bookmarkEnd w:id="27"/>
+      <w:bookmarkEnd w:id="26"/>
     </w:p>
     <w:p>
       <w:pPr>
@@ -8245,13 +9220,7 @@
         <w:rPr>
           <w:rFonts w:cs="Calibri"/>
         </w:rPr>
-        <w:t>9</w:t>
-      </w:r>
-      <w:r>
-        <w:rPr>
-          <w:rFonts w:cs="Calibri"/>
-        </w:rPr>
-        <w:t>.4.1. Elección del modelo</w:t>
+        <w:t>9.4.1. Elección del modelo</w:t>
       </w:r>
     </w:p>
     <w:p>
@@ -8278,11 +9247,13 @@
         <w:jc w:val="both"/>
         <w:rPr>
           <w:rFonts w:ascii="Calibri" w:hAnsi="Calibri" w:cs="Calibri"/>
-        </w:rPr>
-      </w:pPr>
-      <w:r>
-        <w:rPr>
-          <w:rFonts w:ascii="Calibri" w:hAnsi="Calibri" w:cs="Calibri"/>
+          <w:lang w:val="en-US"/>
+        </w:rPr>
+      </w:pPr>
+      <w:r>
+        <w:rPr>
+          <w:rFonts w:ascii="Calibri" w:hAnsi="Calibri" w:cs="Calibri"/>
+          <w:lang w:val="en-US"/>
         </w:rPr>
         <w:t>sentence-transformers/all-MiniLM-L6-v2</w:t>
       </w:r>
@@ -8298,7 +9269,6 @@
         <w:rPr>
           <w:rFonts w:ascii="Calibri" w:hAnsi="Calibri" w:cs="Calibri"/>
         </w:rPr>
-        <w:lastRenderedPageBreak/>
         <w:t>Justificación:</w:t>
       </w:r>
     </w:p>
@@ -8438,21 +9408,63 @@
         <w:rPr>
           <w:rFonts w:ascii="Calibri" w:hAnsi="Calibri" w:cs="Calibri"/>
         </w:rPr>
-        <w:t xml:space="preserve">    "quien es el maximo anotador de la historia",</w:t>
-      </w:r>
-    </w:p>
-    <w:p>
-      <w:pPr>
-        <w:jc w:val="both"/>
-        <w:rPr>
-          <w:rFonts w:ascii="Calibri" w:hAnsi="Calibri" w:cs="Calibri"/>
-        </w:rPr>
-      </w:pPr>
-      <w:r>
-        <w:rPr>
-          <w:rFonts w:ascii="Calibri" w:hAnsi="Calibri" w:cs="Calibri"/>
-        </w:rPr>
-        <w:t xml:space="preserve">    "jugador con mas mvps de la historia",</w:t>
+        <w:t xml:space="preserve">    "quien es el </w:t>
+      </w:r>
+      <w:proofErr w:type="spellStart"/>
+      <w:r>
+        <w:rPr>
+          <w:rFonts w:ascii="Calibri" w:hAnsi="Calibri" w:cs="Calibri"/>
+        </w:rPr>
+        <w:t>maximo</w:t>
+      </w:r>
+      <w:proofErr w:type="spellEnd"/>
+      <w:r>
+        <w:rPr>
+          <w:rFonts w:ascii="Calibri" w:hAnsi="Calibri" w:cs="Calibri"/>
+        </w:rPr>
+        <w:t xml:space="preserve"> anotador de la historia",</w:t>
+      </w:r>
+    </w:p>
+    <w:p>
+      <w:pPr>
+        <w:jc w:val="both"/>
+        <w:rPr>
+          <w:rFonts w:ascii="Calibri" w:hAnsi="Calibri" w:cs="Calibri"/>
+        </w:rPr>
+      </w:pPr>
+      <w:r>
+        <w:rPr>
+          <w:rFonts w:ascii="Calibri" w:hAnsi="Calibri" w:cs="Calibri"/>
+        </w:rPr>
+        <w:t xml:space="preserve">    "jugador con </w:t>
+      </w:r>
+      <w:proofErr w:type="spellStart"/>
+      <w:r>
+        <w:rPr>
+          <w:rFonts w:ascii="Calibri" w:hAnsi="Calibri" w:cs="Calibri"/>
+        </w:rPr>
+        <w:t>mas</w:t>
+      </w:r>
+      <w:proofErr w:type="spellEnd"/>
+      <w:r>
+        <w:rPr>
+          <w:rFonts w:ascii="Calibri" w:hAnsi="Calibri" w:cs="Calibri"/>
+        </w:rPr>
+        <w:t xml:space="preserve"> </w:t>
+      </w:r>
+      <w:proofErr w:type="spellStart"/>
+      <w:r>
+        <w:rPr>
+          <w:rFonts w:ascii="Calibri" w:hAnsi="Calibri" w:cs="Calibri"/>
+        </w:rPr>
+        <w:t>mvps</w:t>
+      </w:r>
+      <w:proofErr w:type="spellEnd"/>
+      <w:r>
+        <w:rPr>
+          <w:rFonts w:ascii="Calibri" w:hAnsi="Calibri" w:cs="Calibri"/>
+        </w:rPr>
+        <w:t xml:space="preserve"> de la historia",</w:t>
       </w:r>
     </w:p>
     <w:p>
@@ -8531,6 +9543,7 @@
         <w:rPr>
           <w:rFonts w:ascii="Calibri" w:hAnsi="Calibri" w:cs="Calibri"/>
         </w:rPr>
+        <w:lastRenderedPageBreak/>
         <w:t>Generalizar preguntas nunca vistas</w:t>
       </w:r>
     </w:p>
@@ -8580,7 +9593,7 @@
           <w:rFonts w:cs="Calibri"/>
         </w:rPr>
       </w:pPr>
-      <w:bookmarkStart w:id="28" w:name="_Toc222160005"/>
+      <w:bookmarkStart w:id="27" w:name="_Toc222160005"/>
       <w:r>
         <w:rPr>
           <w:rFonts w:cs="Calibri"/>
@@ -8593,7 +9606,7 @@
         </w:rPr>
         <w:t>.5. Sistema de Procesamiento de la Consulta</w:t>
       </w:r>
-      <w:bookmarkEnd w:id="28"/>
+      <w:bookmarkEnd w:id="27"/>
     </w:p>
     <w:p>
       <w:pPr>
@@ -8734,7 +9747,21 @@
         <w:rPr>
           <w:rFonts w:ascii="Calibri" w:hAnsi="Calibri" w:cs="Calibri"/>
         </w:rPr>
-        <w:t>El chatbot identifica:</w:t>
+        <w:t xml:space="preserve">El </w:t>
+      </w:r>
+      <w:proofErr w:type="spellStart"/>
+      <w:r>
+        <w:rPr>
+          <w:rFonts w:ascii="Calibri" w:hAnsi="Calibri" w:cs="Calibri"/>
+        </w:rPr>
+        <w:t>chatbot</w:t>
+      </w:r>
+      <w:proofErr w:type="spellEnd"/>
+      <w:r>
+        <w:rPr>
+          <w:rFonts w:ascii="Calibri" w:hAnsi="Calibri" w:cs="Calibri"/>
+        </w:rPr>
+        <w:t xml:space="preserve"> identifica:</w:t>
       </w:r>
     </w:p>
     <w:p>
@@ -8806,7 +9833,6 @@
         <w:rPr>
           <w:rFonts w:ascii="Calibri" w:hAnsi="Calibri" w:cs="Calibri"/>
         </w:rPr>
-        <w:lastRenderedPageBreak/>
         <w:t>Equipos</w:t>
       </w:r>
     </w:p>
@@ -8893,7 +9919,35 @@
         <w:rPr>
           <w:rFonts w:ascii="Calibri" w:hAnsi="Calibri" w:cs="Calibri"/>
         </w:rPr>
-        <w:t>"Clippers" de "clippers"</w:t>
+        <w:t>"</w:t>
+      </w:r>
+      <w:proofErr w:type="spellStart"/>
+      <w:r>
+        <w:rPr>
+          <w:rFonts w:ascii="Calibri" w:hAnsi="Calibri" w:cs="Calibri"/>
+        </w:rPr>
+        <w:t>Clippers</w:t>
+      </w:r>
+      <w:proofErr w:type="spellEnd"/>
+      <w:r>
+        <w:rPr>
+          <w:rFonts w:ascii="Calibri" w:hAnsi="Calibri" w:cs="Calibri"/>
+        </w:rPr>
+        <w:t>" de "</w:t>
+      </w:r>
+      <w:proofErr w:type="spellStart"/>
+      <w:r>
+        <w:rPr>
+          <w:rFonts w:ascii="Calibri" w:hAnsi="Calibri" w:cs="Calibri"/>
+        </w:rPr>
+        <w:t>clippers</w:t>
+      </w:r>
+      <w:proofErr w:type="spellEnd"/>
+      <w:r>
+        <w:rPr>
+          <w:rFonts w:ascii="Calibri" w:hAnsi="Calibri" w:cs="Calibri"/>
+        </w:rPr>
+        <w:t>"</w:t>
       </w:r>
     </w:p>
     <w:p>
@@ -8911,7 +9965,35 @@
         <w:rPr>
           <w:rFonts w:ascii="Calibri" w:hAnsi="Calibri" w:cs="Calibri"/>
         </w:rPr>
-        <w:t>"Jordan" de la palabra "jordan" en otra frase</w:t>
+        <w:t>"</w:t>
+      </w:r>
+      <w:proofErr w:type="spellStart"/>
+      <w:r>
+        <w:rPr>
+          <w:rFonts w:ascii="Calibri" w:hAnsi="Calibri" w:cs="Calibri"/>
+        </w:rPr>
+        <w:t>Jordan</w:t>
+      </w:r>
+      <w:proofErr w:type="spellEnd"/>
+      <w:r>
+        <w:rPr>
+          <w:rFonts w:ascii="Calibri" w:hAnsi="Calibri" w:cs="Calibri"/>
+        </w:rPr>
+        <w:t>" de la palabra "</w:t>
+      </w:r>
+      <w:proofErr w:type="spellStart"/>
+      <w:r>
+        <w:rPr>
+          <w:rFonts w:ascii="Calibri" w:hAnsi="Calibri" w:cs="Calibri"/>
+        </w:rPr>
+        <w:t>jordan</w:t>
+      </w:r>
+      <w:proofErr w:type="spellEnd"/>
+      <w:r>
+        <w:rPr>
+          <w:rFonts w:ascii="Calibri" w:hAnsi="Calibri" w:cs="Calibri"/>
+        </w:rPr>
+        <w:t>" en otra frase</w:t>
       </w:r>
     </w:p>
     <w:p>
@@ -8929,7 +10011,21 @@
         <w:rPr>
           <w:rFonts w:ascii="Calibri" w:hAnsi="Calibri" w:cs="Calibri"/>
         </w:rPr>
-        <w:t>"Washington" corregido automáticamente desde "washinton"</w:t>
+        <w:t>"Washington" corregido automáticamente desde "</w:t>
+      </w:r>
+      <w:proofErr w:type="spellStart"/>
+      <w:r>
+        <w:rPr>
+          <w:rFonts w:ascii="Calibri" w:hAnsi="Calibri" w:cs="Calibri"/>
+        </w:rPr>
+        <w:t>washinton</w:t>
+      </w:r>
+      <w:proofErr w:type="spellEnd"/>
+      <w:r>
+        <w:rPr>
+          <w:rFonts w:ascii="Calibri" w:hAnsi="Calibri" w:cs="Calibri"/>
+        </w:rPr>
+        <w:t>"</w:t>
       </w:r>
     </w:p>
     <w:p>
@@ -8950,7 +10046,21 @@
         <w:rPr>
           <w:rFonts w:cs="Calibri"/>
         </w:rPr>
-        <w:t>.5.3. Ejemplo de parsing avanzado</w:t>
+        <w:t xml:space="preserve">.5.3. Ejemplo de </w:t>
+      </w:r>
+      <w:proofErr w:type="spellStart"/>
+      <w:r>
+        <w:rPr>
+          <w:rFonts w:cs="Calibri"/>
+        </w:rPr>
+        <w:t>parsing</w:t>
+      </w:r>
+      <w:proofErr w:type="spellEnd"/>
+      <w:r>
+        <w:rPr>
+          <w:rFonts w:cs="Calibri"/>
+        </w:rPr>
+        <w:t xml:space="preserve"> avanzado</w:t>
       </w:r>
     </w:p>
     <w:p>
@@ -9027,8 +10137,9 @@
           <w:lang w:eastAsia="es-ES"/>
           <w14:ligatures w14:val="none"/>
         </w:rPr>
-        <w:t xml:space="preserve"> de asistencias totales entre lebron James, Kobe Bryant y </w:t>
-      </w:r>
+        <w:t xml:space="preserve"> de asistencias totales entre </w:t>
+      </w:r>
+      <w:proofErr w:type="spellStart"/>
       <w:r>
         <w:rPr>
           <w:rFonts w:ascii="Calibri" w:eastAsia="Times New Roman" w:hAnsi="Calibri" w:cs="Calibri"/>
@@ -9037,8 +10148,9 @@
           <w:lang w:eastAsia="es-ES"/>
           <w14:ligatures w14:val="none"/>
         </w:rPr>
-        <w:t>Steve</w:t>
-      </w:r>
+        <w:t>lebron</w:t>
+      </w:r>
+      <w:proofErr w:type="spellEnd"/>
       <w:r>
         <w:rPr>
           <w:rFonts w:ascii="Calibri" w:eastAsia="Times New Roman" w:hAnsi="Calibri" w:cs="Calibri"/>
@@ -9047,7 +10159,7 @@
           <w:lang w:eastAsia="es-ES"/>
           <w14:ligatures w14:val="none"/>
         </w:rPr>
-        <w:t xml:space="preserve"> Nash a lo largo de su carrera.</w:t>
+        <w:t xml:space="preserve"> James, Kobe Bryant y </w:t>
       </w:r>
       <w:r>
         <w:rPr>
@@ -9057,13 +10169,9 @@
           <w:lang w:eastAsia="es-ES"/>
           <w14:ligatures w14:val="none"/>
         </w:rPr>
-        <w:t>”</w:t>
-      </w:r>
-    </w:p>
-    <w:p>
-      <w:pPr>
-        <w:spacing w:after="0" w:line="240" w:lineRule="auto"/>
-        <w:jc w:val="both"/>
+        <w:t>Steve</w:t>
+      </w:r>
+      <w:r>
         <w:rPr>
           <w:rFonts w:ascii="Calibri" w:eastAsia="Times New Roman" w:hAnsi="Calibri" w:cs="Calibri"/>
           <w:color w:val="31333F"/>
@@ -9071,12 +10179,9 @@
           <w:lang w:eastAsia="es-ES"/>
           <w14:ligatures w14:val="none"/>
         </w:rPr>
-      </w:pPr>
-    </w:p>
-    <w:p>
-      <w:pPr>
-        <w:spacing w:after="0" w:line="240" w:lineRule="auto"/>
-        <w:jc w:val="both"/>
+        <w:t xml:space="preserve"> Nash a lo largo de su carrera.</w:t>
+      </w:r>
+      <w:r>
         <w:rPr>
           <w:rFonts w:ascii="Calibri" w:eastAsia="Times New Roman" w:hAnsi="Calibri" w:cs="Calibri"/>
           <w:color w:val="31333F"/>
@@ -9084,8 +10189,13 @@
           <w:lang w:eastAsia="es-ES"/>
           <w14:ligatures w14:val="none"/>
         </w:rPr>
-      </w:pPr>
-      <w:r>
+        <w:t>”</w:t>
+      </w:r>
+    </w:p>
+    <w:p>
+      <w:pPr>
+        <w:spacing w:after="0" w:line="240" w:lineRule="auto"/>
+        <w:jc w:val="both"/>
         <w:rPr>
           <w:rFonts w:ascii="Calibri" w:eastAsia="Times New Roman" w:hAnsi="Calibri" w:cs="Calibri"/>
           <w:color w:val="31333F"/>
@@ -9093,8 +10203,7 @@
           <w:lang w:eastAsia="es-ES"/>
           <w14:ligatures w14:val="none"/>
         </w:rPr>
-        <w:t>Intención → PLOT_COMPARE</w:t>
-      </w:r>
+      </w:pPr>
     </w:p>
     <w:p>
       <w:pPr>
@@ -9116,9 +10225,13 @@
           <w:lang w:eastAsia="es-ES"/>
           <w14:ligatures w14:val="none"/>
         </w:rPr>
-        <w:t xml:space="preserve">Jugador → lebron James, Kobe Bryant y </w:t>
-      </w:r>
-      <w:r>
+        <w:t>Intención → PLOT_COMPARE</w:t>
+      </w:r>
+    </w:p>
+    <w:p>
+      <w:pPr>
+        <w:spacing w:after="0" w:line="240" w:lineRule="auto"/>
+        <w:jc w:val="both"/>
         <w:rPr>
           <w:rFonts w:ascii="Calibri" w:eastAsia="Times New Roman" w:hAnsi="Calibri" w:cs="Calibri"/>
           <w:color w:val="31333F"/>
@@ -9126,8 +10239,7 @@
           <w:lang w:eastAsia="es-ES"/>
           <w14:ligatures w14:val="none"/>
         </w:rPr>
-        <w:t>Steve</w:t>
-      </w:r>
+      </w:pPr>
       <w:r>
         <w:rPr>
           <w:rFonts w:ascii="Calibri" w:eastAsia="Times New Roman" w:hAnsi="Calibri" w:cs="Calibri"/>
@@ -9136,13 +10248,10 @@
           <w:lang w:eastAsia="es-ES"/>
           <w14:ligatures w14:val="none"/>
         </w:rPr>
-        <w:t xml:space="preserve"> Nash</w:t>
-      </w:r>
-    </w:p>
-    <w:p>
-      <w:pPr>
-        <w:spacing w:after="0" w:line="240" w:lineRule="auto"/>
-        <w:jc w:val="both"/>
+        <w:t xml:space="preserve">Jugador → </w:t>
+      </w:r>
+      <w:proofErr w:type="spellStart"/>
+      <w:r>
         <w:rPr>
           <w:rFonts w:ascii="Calibri" w:eastAsia="Times New Roman" w:hAnsi="Calibri" w:cs="Calibri"/>
           <w:color w:val="31333F"/>
@@ -9150,7 +10259,9 @@
           <w:lang w:eastAsia="es-ES"/>
           <w14:ligatures w14:val="none"/>
         </w:rPr>
-      </w:pPr>
+        <w:t>lebron</w:t>
+      </w:r>
+      <w:proofErr w:type="spellEnd"/>
       <w:r>
         <w:rPr>
           <w:rFonts w:ascii="Calibri" w:eastAsia="Times New Roman" w:hAnsi="Calibri" w:cs="Calibri"/>
@@ -9159,7 +10270,7 @@
           <w:lang w:eastAsia="es-ES"/>
           <w14:ligatures w14:val="none"/>
         </w:rPr>
-        <w:t xml:space="preserve">Métricas → </w:t>
+        <w:t xml:space="preserve"> James, Kobe Bryant y </w:t>
       </w:r>
       <w:r>
         <w:rPr>
@@ -9169,13 +10280,9 @@
           <w:lang w:eastAsia="es-ES"/>
           <w14:ligatures w14:val="none"/>
         </w:rPr>
-        <w:t>Asistencias totales</w:t>
-      </w:r>
-    </w:p>
-    <w:p>
-      <w:pPr>
-        <w:spacing w:after="0" w:line="240" w:lineRule="auto"/>
-        <w:jc w:val="both"/>
+        <w:t>Steve</w:t>
+      </w:r>
+      <w:r>
         <w:rPr>
           <w:rFonts w:ascii="Calibri" w:eastAsia="Times New Roman" w:hAnsi="Calibri" w:cs="Calibri"/>
           <w:color w:val="31333F"/>
@@ -9183,8 +10290,13 @@
           <w:lang w:eastAsia="es-ES"/>
           <w14:ligatures w14:val="none"/>
         </w:rPr>
-      </w:pPr>
-      <w:r>
+        <w:t xml:space="preserve"> Nash</w:t>
+      </w:r>
+    </w:p>
+    <w:p>
+      <w:pPr>
+        <w:spacing w:after="0" w:line="240" w:lineRule="auto"/>
+        <w:jc w:val="both"/>
         <w:rPr>
           <w:rFonts w:ascii="Calibri" w:eastAsia="Times New Roman" w:hAnsi="Calibri" w:cs="Calibri"/>
           <w:color w:val="31333F"/>
@@ -9192,8 +10304,7 @@
           <w:lang w:eastAsia="es-ES"/>
           <w14:ligatures w14:val="none"/>
         </w:rPr>
-        <w:t xml:space="preserve">Rango temporal → </w:t>
-      </w:r>
+      </w:pPr>
       <w:r>
         <w:rPr>
           <w:rFonts w:ascii="Calibri" w:eastAsia="Times New Roman" w:hAnsi="Calibri" w:cs="Calibri"/>
@@ -9202,13 +10313,9 @@
           <w:lang w:eastAsia="es-ES"/>
           <w14:ligatures w14:val="none"/>
         </w:rPr>
-        <w:t>durante toda su carrera</w:t>
-      </w:r>
-    </w:p>
-    <w:p>
-      <w:pPr>
-        <w:spacing w:after="0" w:line="240" w:lineRule="auto"/>
-        <w:jc w:val="both"/>
+        <w:t xml:space="preserve">Métricas → </w:t>
+      </w:r>
+      <w:r>
         <w:rPr>
           <w:rFonts w:ascii="Calibri" w:eastAsia="Times New Roman" w:hAnsi="Calibri" w:cs="Calibri"/>
           <w:color w:val="31333F"/>
@@ -9216,8 +10323,13 @@
           <w:lang w:eastAsia="es-ES"/>
           <w14:ligatures w14:val="none"/>
         </w:rPr>
-      </w:pPr>
-      <w:r>
+        <w:t>Asistencias totales</w:t>
+      </w:r>
+    </w:p>
+    <w:p>
+      <w:pPr>
+        <w:spacing w:after="0" w:line="240" w:lineRule="auto"/>
+        <w:jc w:val="both"/>
         <w:rPr>
           <w:rFonts w:ascii="Calibri" w:eastAsia="Times New Roman" w:hAnsi="Calibri" w:cs="Calibri"/>
           <w:color w:val="31333F"/>
@@ -9225,6 +10337,50 @@
           <w:lang w:eastAsia="es-ES"/>
           <w14:ligatures w14:val="none"/>
         </w:rPr>
+      </w:pPr>
+      <w:r>
+        <w:rPr>
+          <w:rFonts w:ascii="Calibri" w:eastAsia="Times New Roman" w:hAnsi="Calibri" w:cs="Calibri"/>
+          <w:color w:val="31333F"/>
+          <w:kern w:val="0"/>
+          <w:lang w:eastAsia="es-ES"/>
+          <w14:ligatures w14:val="none"/>
+        </w:rPr>
+        <w:t xml:space="preserve">Rango temporal → </w:t>
+      </w:r>
+      <w:r>
+        <w:rPr>
+          <w:rFonts w:ascii="Calibri" w:eastAsia="Times New Roman" w:hAnsi="Calibri" w:cs="Calibri"/>
+          <w:color w:val="31333F"/>
+          <w:kern w:val="0"/>
+          <w:lang w:eastAsia="es-ES"/>
+          <w14:ligatures w14:val="none"/>
+        </w:rPr>
+        <w:t>durante toda su carrera</w:t>
+      </w:r>
+    </w:p>
+    <w:p>
+      <w:pPr>
+        <w:spacing w:after="0" w:line="240" w:lineRule="auto"/>
+        <w:jc w:val="both"/>
+        <w:rPr>
+          <w:rFonts w:ascii="Calibri" w:eastAsia="Times New Roman" w:hAnsi="Calibri" w:cs="Calibri"/>
+          <w:color w:val="31333F"/>
+          <w:kern w:val="0"/>
+          <w:lang w:eastAsia="es-ES"/>
+          <w14:ligatures w14:val="none"/>
+        </w:rPr>
+      </w:pPr>
+      <w:r>
+        <w:rPr>
+          <w:rFonts w:ascii="Calibri" w:eastAsia="Times New Roman" w:hAnsi="Calibri" w:cs="Calibri"/>
+          <w:noProof/>
+          <w:color w:val="31333F"/>
+          <w:kern w:val="0"/>
+          <w:lang w:eastAsia="es-ES"/>
+          <w14:ligatures w14:val="none"/>
+        </w:rPr>
+        <w:lastRenderedPageBreak/>
         <w:drawing>
           <wp:inline distT="0" distB="0" distL="0" distR="0" wp14:anchorId="1C392349" wp14:editId="24961022">
             <wp:extent cx="5400040" cy="1483360"/>
@@ -9271,7 +10427,7 @@
           <w:lang w:eastAsia="es-ES"/>
         </w:rPr>
       </w:pPr>
-      <w:bookmarkStart w:id="29" w:name="_Toc222160006"/>
+      <w:bookmarkStart w:id="28" w:name="_Toc222160006"/>
       <w:r>
         <w:rPr>
           <w:rFonts w:eastAsia="Times New Roman" w:cs="Calibri"/>
@@ -9286,7 +10442,7 @@
         </w:rPr>
         <w:t>.6. Motor de Respuesta</w:t>
       </w:r>
-      <w:bookmarkEnd w:id="29"/>
+      <w:bookmarkEnd w:id="28"/>
     </w:p>
     <w:p>
       <w:pPr>
@@ -9399,13 +10555,56 @@
         <w:jc w:val="both"/>
         <w:rPr>
           <w:rFonts w:ascii="Calibri" w:hAnsi="Calibri" w:cs="Calibri"/>
-        </w:rPr>
-      </w:pPr>
-      <w:r>
-        <w:rPr>
-          <w:rFonts w:ascii="Calibri" w:hAnsi="Calibri" w:cs="Calibri"/>
-        </w:rPr>
-        <w:t>groupby(Player_ID)['PTS_Total'].sum()</w:t>
+          <w:lang w:val="en-US"/>
+        </w:rPr>
+      </w:pPr>
+      <w:proofErr w:type="spellStart"/>
+      <w:r>
+        <w:rPr>
+          <w:rFonts w:ascii="Calibri" w:hAnsi="Calibri" w:cs="Calibri"/>
+          <w:lang w:val="en-US"/>
+        </w:rPr>
+        <w:t>groupby</w:t>
+      </w:r>
+      <w:proofErr w:type="spellEnd"/>
+      <w:r>
+        <w:rPr>
+          <w:rFonts w:ascii="Calibri" w:hAnsi="Calibri" w:cs="Calibri"/>
+          <w:lang w:val="en-US"/>
+        </w:rPr>
+        <w:t>(</w:t>
+      </w:r>
+      <w:proofErr w:type="spellStart"/>
+      <w:r>
+        <w:rPr>
+          <w:rFonts w:ascii="Calibri" w:hAnsi="Calibri" w:cs="Calibri"/>
+          <w:lang w:val="en-US"/>
+        </w:rPr>
+        <w:t>Player_ID</w:t>
+      </w:r>
+      <w:proofErr w:type="spellEnd"/>
+      <w:r>
+        <w:rPr>
+          <w:rFonts w:ascii="Calibri" w:hAnsi="Calibri" w:cs="Calibri"/>
+          <w:lang w:val="en-US"/>
+        </w:rPr>
+        <w:t>)['</w:t>
+      </w:r>
+      <w:proofErr w:type="spellStart"/>
+      <w:r>
+        <w:rPr>
+          <w:rFonts w:ascii="Calibri" w:hAnsi="Calibri" w:cs="Calibri"/>
+          <w:lang w:val="en-US"/>
+        </w:rPr>
+        <w:t>PTS_Total</w:t>
+      </w:r>
+      <w:proofErr w:type="spellEnd"/>
+      <w:r>
+        <w:rPr>
+          <w:rFonts w:ascii="Calibri" w:hAnsi="Calibri" w:cs="Calibri"/>
+          <w:lang w:val="en-US"/>
+        </w:rPr>
+        <w:t>'].sum()</w:t>
       </w:r>
     </w:p>
     <w:p>
@@ -9491,7 +10690,6 @@
           <w:b/>
           <w:bCs w:val="0"/>
         </w:rPr>
-        <w:lastRenderedPageBreak/>
         <w:t>7</w:t>
       </w:r>
       <w:r>
@@ -9512,11 +10710,19 @@
           <w:rFonts w:ascii="Calibri" w:hAnsi="Calibri" w:cs="Calibri"/>
         </w:rPr>
       </w:pPr>
-      <w:r>
-        <w:rPr>
-          <w:rFonts w:ascii="Calibri" w:hAnsi="Calibri" w:cs="Calibri"/>
-        </w:rPr>
-        <w:t>Example:</w:t>
+      <w:proofErr w:type="spellStart"/>
+      <w:r>
+        <w:rPr>
+          <w:rFonts w:ascii="Calibri" w:hAnsi="Calibri" w:cs="Calibri"/>
+        </w:rPr>
+        <w:t>Example</w:t>
+      </w:r>
+      <w:proofErr w:type="spellEnd"/>
+      <w:r>
+        <w:rPr>
+          <w:rFonts w:ascii="Calibri" w:hAnsi="Calibri" w:cs="Calibri"/>
+        </w:rPr>
+        <w:t>:</w:t>
       </w:r>
     </w:p>
     <w:p>
@@ -9557,11 +10763,47 @@
           <w:rFonts w:ascii="Calibri" w:hAnsi="Calibri" w:cs="Calibri"/>
         </w:rPr>
       </w:pPr>
-      <w:r>
-        <w:rPr>
-          <w:rFonts w:ascii="Calibri" w:hAnsi="Calibri" w:cs="Calibri"/>
-        </w:rPr>
-        <w:t>df[df['Year'] == 2001]</w:t>
+      <w:proofErr w:type="spellStart"/>
+      <w:r>
+        <w:rPr>
+          <w:rFonts w:ascii="Calibri" w:hAnsi="Calibri" w:cs="Calibri"/>
+        </w:rPr>
+        <w:t>df</w:t>
+      </w:r>
+      <w:proofErr w:type="spellEnd"/>
+      <w:r>
+        <w:rPr>
+          <w:rFonts w:ascii="Calibri" w:hAnsi="Calibri" w:cs="Calibri"/>
+        </w:rPr>
+        <w:t>[</w:t>
+      </w:r>
+      <w:proofErr w:type="spellStart"/>
+      <w:r>
+        <w:rPr>
+          <w:rFonts w:ascii="Calibri" w:hAnsi="Calibri" w:cs="Calibri"/>
+        </w:rPr>
+        <w:t>df</w:t>
+      </w:r>
+      <w:proofErr w:type="spellEnd"/>
+      <w:r>
+        <w:rPr>
+          <w:rFonts w:ascii="Calibri" w:hAnsi="Calibri" w:cs="Calibri"/>
+        </w:rPr>
+        <w:t>['</w:t>
+      </w:r>
+      <w:proofErr w:type="spellStart"/>
+      <w:r>
+        <w:rPr>
+          <w:rFonts w:ascii="Calibri" w:hAnsi="Calibri" w:cs="Calibri"/>
+        </w:rPr>
+        <w:t>Year</w:t>
+      </w:r>
+      <w:proofErr w:type="spellEnd"/>
+      <w:r>
+        <w:rPr>
+          <w:rFonts w:ascii="Calibri" w:hAnsi="Calibri" w:cs="Calibri"/>
+        </w:rPr>
+        <w:t>'] == 2001]</w:t>
       </w:r>
     </w:p>
     <w:p>
@@ -9587,11 +10829,33 @@
           <w:rFonts w:ascii="Calibri" w:hAnsi="Calibri" w:cs="Calibri"/>
         </w:rPr>
       </w:pPr>
-      <w:r>
-        <w:rPr>
-          <w:rFonts w:ascii="Calibri" w:hAnsi="Calibri" w:cs="Calibri"/>
-        </w:rPr>
-        <w:t>sort_values("TRB_Total")</w:t>
+      <w:proofErr w:type="spellStart"/>
+      <w:r>
+        <w:rPr>
+          <w:rFonts w:ascii="Calibri" w:hAnsi="Calibri" w:cs="Calibri"/>
+        </w:rPr>
+        <w:t>sort_values</w:t>
+      </w:r>
+      <w:proofErr w:type="spellEnd"/>
+      <w:r>
+        <w:rPr>
+          <w:rFonts w:ascii="Calibri" w:hAnsi="Calibri" w:cs="Calibri"/>
+        </w:rPr>
+        <w:t>("</w:t>
+      </w:r>
+      <w:proofErr w:type="spellStart"/>
+      <w:r>
+        <w:rPr>
+          <w:rFonts w:ascii="Calibri" w:hAnsi="Calibri" w:cs="Calibri"/>
+        </w:rPr>
+        <w:t>TRB_Total</w:t>
+      </w:r>
+      <w:proofErr w:type="spellEnd"/>
+      <w:r>
+        <w:rPr>
+          <w:rFonts w:ascii="Calibri" w:hAnsi="Calibri" w:cs="Calibri"/>
+        </w:rPr>
+        <w:t>")</w:t>
       </w:r>
     </w:p>
     <w:p>
@@ -9677,6 +10941,7 @@
       <w:r>
         <w:rPr>
           <w:rFonts w:ascii="Calibri" w:hAnsi="Calibri" w:cs="Calibri"/>
+          <w:noProof/>
         </w:rPr>
         <w:drawing>
           <wp:inline distT="0" distB="0" distL="0" distR="0" wp14:anchorId="3A2BFA4D" wp14:editId="3A12D269">
@@ -9730,6 +10995,7 @@
           <w:b/>
           <w:bCs w:val="0"/>
         </w:rPr>
+        <w:lastRenderedPageBreak/>
         <w:t>7</w:t>
       </w:r>
       <w:r>
@@ -9794,6 +11060,7 @@
         </w:rPr>
         <w:t xml:space="preserve"> </w:t>
       </w:r>
+      <w:proofErr w:type="spellStart"/>
       <w:r>
         <w:rPr>
           <w:rStyle w:val="hljs-string"/>
@@ -9801,6 +11068,7 @@
         </w:rPr>
         <w:t>Year</w:t>
       </w:r>
+      <w:proofErr w:type="spellEnd"/>
       <w:r>
         <w:rPr>
           <w:rStyle w:val="CdigoHTML"/>
@@ -10012,7 +11280,7 @@
           <w:rFonts w:cs="Calibri"/>
         </w:rPr>
       </w:pPr>
-      <w:bookmarkStart w:id="30" w:name="_Toc222160007"/>
+      <w:bookmarkStart w:id="29" w:name="_Toc222160007"/>
       <w:r>
         <w:rPr>
           <w:rStyle w:val="Fuerte"/>
@@ -10020,7 +11288,6 @@
           <w:b/>
           <w:bCs w:val="0"/>
         </w:rPr>
-        <w:lastRenderedPageBreak/>
         <w:t>7</w:t>
       </w:r>
       <w:r>
@@ -10032,7 +11299,7 @@
         </w:rPr>
         <w:t>.6.6. Gráficas evolutivas</w:t>
       </w:r>
-      <w:bookmarkEnd w:id="30"/>
+      <w:bookmarkEnd w:id="29"/>
     </w:p>
     <w:p>
       <w:pPr>
@@ -10073,17 +11340,33 @@
         </w:rPr>
         <w:t xml:space="preserve"> </w:t>
       </w:r>
-      <w:r>
-        <w:rPr>
-          <w:rFonts w:ascii="Calibri" w:hAnsi="Calibri" w:cs="Calibri"/>
-        </w:rPr>
-        <w:t>Muestrame una gráfica de los Puntos de lebron james a lo largo de su carrera</w:t>
-      </w:r>
-      <w:r>
-        <w:rPr>
-          <w:rFonts w:ascii="Calibri" w:hAnsi="Calibri" w:cs="Calibri"/>
-        </w:rPr>
-        <w:t xml:space="preserve"> </w:t>
+      <w:proofErr w:type="spellStart"/>
+      <w:r>
+        <w:rPr>
+          <w:rFonts w:ascii="Calibri" w:hAnsi="Calibri" w:cs="Calibri"/>
+        </w:rPr>
+        <w:t>Muestrame</w:t>
+      </w:r>
+      <w:proofErr w:type="spellEnd"/>
+      <w:r>
+        <w:rPr>
+          <w:rFonts w:ascii="Calibri" w:hAnsi="Calibri" w:cs="Calibri"/>
+        </w:rPr>
+        <w:t xml:space="preserve"> una gráfica de los Puntos de </w:t>
+      </w:r>
+      <w:proofErr w:type="spellStart"/>
+      <w:r>
+        <w:rPr>
+          <w:rFonts w:ascii="Calibri" w:hAnsi="Calibri" w:cs="Calibri"/>
+        </w:rPr>
+        <w:t>lebron</w:t>
+      </w:r>
+      <w:proofErr w:type="spellEnd"/>
+      <w:r>
+        <w:rPr>
+          <w:rFonts w:ascii="Calibri" w:hAnsi="Calibri" w:cs="Calibri"/>
+        </w:rPr>
+        <w:t xml:space="preserve"> james a lo largo de su carrera </w:t>
       </w:r>
       <w:r>
         <w:rPr>
@@ -10115,11 +11398,47 @@
           <w:rFonts w:ascii="Calibri" w:hAnsi="Calibri" w:cs="Calibri"/>
         </w:rPr>
       </w:pPr>
-      <w:r>
-        <w:rPr>
-          <w:rFonts w:ascii="Calibri" w:hAnsi="Calibri" w:cs="Calibri"/>
-        </w:rPr>
-        <w:t>groupby('Year')['AST_Total']</w:t>
+      <w:proofErr w:type="spellStart"/>
+      <w:r>
+        <w:rPr>
+          <w:rFonts w:ascii="Calibri" w:hAnsi="Calibri" w:cs="Calibri"/>
+        </w:rPr>
+        <w:t>groupby</w:t>
+      </w:r>
+      <w:proofErr w:type="spellEnd"/>
+      <w:r>
+        <w:rPr>
+          <w:rFonts w:ascii="Calibri" w:hAnsi="Calibri" w:cs="Calibri"/>
+        </w:rPr>
+        <w:t>('</w:t>
+      </w:r>
+      <w:proofErr w:type="spellStart"/>
+      <w:r>
+        <w:rPr>
+          <w:rFonts w:ascii="Calibri" w:hAnsi="Calibri" w:cs="Calibri"/>
+        </w:rPr>
+        <w:t>Year</w:t>
+      </w:r>
+      <w:proofErr w:type="spellEnd"/>
+      <w:r>
+        <w:rPr>
+          <w:rFonts w:ascii="Calibri" w:hAnsi="Calibri" w:cs="Calibri"/>
+        </w:rPr>
+        <w:t>')['</w:t>
+      </w:r>
+      <w:proofErr w:type="spellStart"/>
+      <w:r>
+        <w:rPr>
+          <w:rFonts w:ascii="Calibri" w:hAnsi="Calibri" w:cs="Calibri"/>
+        </w:rPr>
+        <w:t>AST_Total</w:t>
+      </w:r>
+      <w:proofErr w:type="spellEnd"/>
+      <w:r>
+        <w:rPr>
+          <w:rFonts w:ascii="Calibri" w:hAnsi="Calibri" w:cs="Calibri"/>
+        </w:rPr>
+        <w:t>']</w:t>
       </w:r>
     </w:p>
     <w:p>
@@ -10133,6 +11452,7 @@
       <w:r>
         <w:rPr>
           <w:rFonts w:ascii="Calibri" w:hAnsi="Calibri" w:cs="Calibri"/>
+          <w:noProof/>
         </w:rPr>
         <w:drawing>
           <wp:inline distT="0" distB="0" distL="0" distR="0" wp14:anchorId="48ED9040" wp14:editId="5116A176">
@@ -10179,7 +11499,7 @@
           <w:rFonts w:cs="Calibri"/>
         </w:rPr>
       </w:pPr>
-      <w:bookmarkStart w:id="31" w:name="_Toc222160008"/>
+      <w:bookmarkStart w:id="30" w:name="_Toc222160008"/>
       <w:r>
         <w:rPr>
           <w:rFonts w:cs="Calibri"/>
@@ -10190,9 +11510,17 @@
         <w:rPr>
           <w:rFonts w:cs="Calibri"/>
         </w:rPr>
-        <w:t>.7. Interfaz con Streamlit</w:t>
-      </w:r>
-      <w:bookmarkEnd w:id="31"/>
+        <w:t xml:space="preserve">.7. Interfaz con </w:t>
+      </w:r>
+      <w:proofErr w:type="spellStart"/>
+      <w:r>
+        <w:rPr>
+          <w:rFonts w:cs="Calibri"/>
+        </w:rPr>
+        <w:t>Streamlit</w:t>
+      </w:r>
+      <w:bookmarkEnd w:id="30"/>
+      <w:proofErr w:type="spellEnd"/>
     </w:p>
     <w:p>
       <w:pPr>
@@ -10223,7 +11551,21 @@
         <w:rPr>
           <w:rFonts w:ascii="Calibri" w:hAnsi="Calibri" w:cs="Calibri"/>
         </w:rPr>
-        <w:t>Carga del dataset.</w:t>
+        <w:t xml:space="preserve">Carga del </w:t>
+      </w:r>
+      <w:proofErr w:type="spellStart"/>
+      <w:r>
+        <w:rPr>
+          <w:rFonts w:ascii="Calibri" w:hAnsi="Calibri" w:cs="Calibri"/>
+        </w:rPr>
+        <w:t>dataset</w:t>
+      </w:r>
+      <w:proofErr w:type="spellEnd"/>
+      <w:r>
+        <w:rPr>
+          <w:rFonts w:ascii="Calibri" w:hAnsi="Calibri" w:cs="Calibri"/>
+        </w:rPr>
+        <w:t>.</w:t>
       </w:r>
     </w:p>
     <w:p>
@@ -10241,6 +11583,7 @@
         <w:rPr>
           <w:rFonts w:ascii="Calibri" w:hAnsi="Calibri" w:cs="Calibri"/>
         </w:rPr>
+        <w:lastRenderedPageBreak/>
         <w:t>Introducción de texto por el usuario.</w:t>
       </w:r>
     </w:p>
@@ -10419,6 +11762,7 @@
       <w:r>
         <w:rPr>
           <w:rFonts w:ascii="Calibri" w:hAnsi="Calibri" w:cs="Calibri"/>
+          <w:noProof/>
         </w:rPr>
         <w:drawing>
           <wp:inline distT="0" distB="0" distL="0" distR="0" wp14:anchorId="4187E57C" wp14:editId="248486F1">
@@ -10465,19 +11809,134 @@
           <w:rFonts w:cs="Calibri"/>
         </w:rPr>
       </w:pPr>
-      <w:bookmarkStart w:id="32" w:name="_Toc222160009"/>
+      <w:bookmarkStart w:id="31" w:name="_Toc222160009"/>
       <w:r>
         <w:rPr>
           <w:rFonts w:cs="Calibri"/>
         </w:rPr>
+        <w:t>7</w:t>
+      </w:r>
+      <w:r>
+        <w:rPr>
+          <w:rFonts w:cs="Calibri"/>
+        </w:rPr>
+        <w:t>.10. Conclusiones de la Segunda Parte</w:t>
+      </w:r>
+      <w:bookmarkEnd w:id="31"/>
+    </w:p>
+    <w:p>
+      <w:pPr>
+        <w:jc w:val="both"/>
+        <w:rPr>
+          <w:rFonts w:ascii="Calibri" w:hAnsi="Calibri" w:cs="Calibri"/>
+        </w:rPr>
+      </w:pPr>
+      <w:r>
+        <w:rPr>
+          <w:rFonts w:ascii="Calibri" w:hAnsi="Calibri" w:cs="Calibri"/>
+        </w:rPr>
+        <w:t xml:space="preserve">El desarrollo de este </w:t>
+      </w:r>
+      <w:proofErr w:type="spellStart"/>
+      <w:r>
+        <w:rPr>
+          <w:rFonts w:ascii="Calibri" w:hAnsi="Calibri" w:cs="Calibri"/>
+        </w:rPr>
+        <w:t>chatbot</w:t>
+      </w:r>
+      <w:proofErr w:type="spellEnd"/>
+      <w:r>
+        <w:rPr>
+          <w:rFonts w:ascii="Calibri" w:hAnsi="Calibri" w:cs="Calibri"/>
+        </w:rPr>
+        <w:t xml:space="preserve"> ha permitido comprobar cómo la combinación de procesamiento del lenguaje natural, ingeniería de características y análisis estadístico puede convertirse en un sistema capaz de comprender preguntas complejas sobre la NBA y transformarlas en consultas estructuradas contra un </w:t>
+      </w:r>
+      <w:proofErr w:type="spellStart"/>
+      <w:r>
+        <w:rPr>
+          <w:rFonts w:ascii="Calibri" w:hAnsi="Calibri" w:cs="Calibri"/>
+        </w:rPr>
+        <w:t>dataset</w:t>
+      </w:r>
+      <w:proofErr w:type="spellEnd"/>
+      <w:r>
+        <w:rPr>
+          <w:rFonts w:ascii="Calibri" w:hAnsi="Calibri" w:cs="Calibri"/>
+        </w:rPr>
+        <w:t xml:space="preserve"> real. Lejos de ser un simple buscador, el </w:t>
+      </w:r>
+      <w:proofErr w:type="spellStart"/>
+      <w:r>
+        <w:rPr>
+          <w:rFonts w:ascii="Calibri" w:hAnsi="Calibri" w:cs="Calibri"/>
+        </w:rPr>
+        <w:t>chatbot</w:t>
+      </w:r>
+      <w:proofErr w:type="spellEnd"/>
+      <w:r>
+        <w:rPr>
+          <w:rFonts w:ascii="Calibri" w:hAnsi="Calibri" w:cs="Calibri"/>
+        </w:rPr>
+        <w:t xml:space="preserve"> que hemos construido interpreta la intención del usuario, identifica métricas, entiende palabras clave como “máximo”, “promedio”, “top 5”, determina el año asociado, y traduce esa información en una operación exacta sobre los datos.</w:t>
+      </w:r>
+    </w:p>
+    <w:p>
+      <w:pPr>
+        <w:jc w:val="both"/>
+        <w:rPr>
+          <w:rFonts w:ascii="Calibri" w:hAnsi="Calibri" w:cs="Calibri"/>
+        </w:rPr>
+      </w:pPr>
+      <w:r>
+        <w:rPr>
+          <w:rFonts w:ascii="Calibri" w:hAnsi="Calibri" w:cs="Calibri"/>
+        </w:rPr>
+        <w:t xml:space="preserve">Uno de los logros clave ha sido la creación de un sistema de interpretación semántica personalizada, capaz de clasificar las consultas según tipos: líder estadístico, promedio, top-N, comparaciones o incluso solicitudes específicas como identificar un MVP. A medida que refinamos las heurísticas, mejoramos la robustez del modelo: se ampliaron listas de palabras clave, se reforzó el sistema de detección del año, se corrigieron problemas de ambigüedad y se ajustaron funciones para evitar errores de interpretación. Como resultado, el </w:t>
+      </w:r>
+      <w:proofErr w:type="spellStart"/>
+      <w:r>
+        <w:rPr>
+          <w:rFonts w:ascii="Calibri" w:hAnsi="Calibri" w:cs="Calibri"/>
+        </w:rPr>
+        <w:t>chatbot</w:t>
+      </w:r>
+      <w:proofErr w:type="spellEnd"/>
+      <w:r>
+        <w:rPr>
+          <w:rFonts w:ascii="Calibri" w:hAnsi="Calibri" w:cs="Calibri"/>
+        </w:rPr>
+        <w:t xml:space="preserve"> ha adquirido la capacidad de responder correctamente preguntas naturales como “¿Quién fue el máximo reboteador de 1999?”, “Dame el top 10 de anotadores de 2010” o “¿Cuál fue el promedio de asistencias en 1995?”.</w:t>
+      </w:r>
+    </w:p>
+    <w:p>
+      <w:pPr>
+        <w:jc w:val="both"/>
+        <w:rPr>
+          <w:rFonts w:ascii="Calibri" w:hAnsi="Calibri" w:cs="Calibri"/>
+        </w:rPr>
+      </w:pPr>
+    </w:p>
+    <w:p>
+      <w:pPr>
+        <w:pStyle w:val="Ttulo2"/>
+        <w:jc w:val="both"/>
+        <w:rPr>
+          <w:rFonts w:cs="Calibri"/>
+        </w:rPr>
+      </w:pPr>
+      <w:bookmarkStart w:id="32" w:name="_Toc222160010"/>
+      <w:r>
+        <w:rPr>
+          <w:rFonts w:cs="Calibri"/>
+        </w:rPr>
         <w:lastRenderedPageBreak/>
-        <w:t>7</w:t>
+        <w:t>8</w:t>
       </w:r>
       <w:r>
         <w:rPr>
           <w:rFonts w:cs="Calibri"/>
         </w:rPr>
-        <w:t>.10. Conclusiones de la Segunda Parte</w:t>
+        <w:t>.- Conclusión</w:t>
       </w:r>
       <w:bookmarkEnd w:id="32"/>
     </w:p>
@@ -10492,66 +11951,21 @@
         <w:rPr>
           <w:rFonts w:ascii="Calibri" w:hAnsi="Calibri" w:cs="Calibri"/>
         </w:rPr>
-        <w:t>El desarrollo de este chatbot ha permitido comprobar cómo la combinación de procesamiento del lenguaje natural, ingeniería de características y análisis estadístico puede convertirse en un sistema capaz de comprender preguntas complejas sobre la NBA y transformarlas en consultas estructuradas contra un dataset real. Lejos de ser un simple buscador, el chatbot que hemos construido interpreta la intención del usuario, identifica métricas, entiende palabras clave como “máximo”, “promedio”, “top 5”, determina el año asociado, y traduce esa información en una operación exacta sobre los datos.</w:t>
-      </w:r>
-    </w:p>
-    <w:p>
-      <w:pPr>
-        <w:jc w:val="both"/>
-        <w:rPr>
-          <w:rFonts w:ascii="Calibri" w:hAnsi="Calibri" w:cs="Calibri"/>
-        </w:rPr>
-      </w:pPr>
-      <w:r>
-        <w:rPr>
-          <w:rFonts w:ascii="Calibri" w:hAnsi="Calibri" w:cs="Calibri"/>
-        </w:rPr>
-        <w:t>Uno de los logros clave ha sido la creación de un sistema de interpretación semántica personalizada, capaz de clasificar las consultas según tipos: líder estadístico, promedio, top-N, comparaciones o incluso solicitudes específicas como identificar un MVP. A medida que refinamos las heurísticas, mejoramos la robustez del modelo: se ampliaron listas de palabras clave, se reforzó el sistema de detección del año, se corrigieron problemas de ambigüedad y se ajustaron funciones para evitar errores de interpretación. Como resultado, el chatbot ha adquirido la capacidad de responder correctamente preguntas naturales como “¿Quién fue el máximo reboteador de 1999?”, “Dame el top 10 de anotadores de 2010” o “¿Cuál fue el promedio de asistencias en 1995?”.</w:t>
-      </w:r>
-    </w:p>
-    <w:p>
-      <w:pPr>
-        <w:jc w:val="both"/>
-        <w:rPr>
-          <w:rFonts w:ascii="Calibri" w:hAnsi="Calibri" w:cs="Calibri"/>
-        </w:rPr>
-      </w:pPr>
-    </w:p>
-    <w:p>
-      <w:pPr>
-        <w:pStyle w:val="Ttulo2"/>
-        <w:jc w:val="both"/>
-        <w:rPr>
-          <w:rFonts w:cs="Calibri"/>
-        </w:rPr>
-      </w:pPr>
-      <w:bookmarkStart w:id="33" w:name="_Toc222160010"/>
-      <w:r>
-        <w:rPr>
-          <w:rFonts w:cs="Calibri"/>
-        </w:rPr>
-        <w:t>8</w:t>
-      </w:r>
-      <w:r>
-        <w:rPr>
-          <w:rFonts w:cs="Calibri"/>
-        </w:rPr>
-        <w:t>.- Conclusión</w:t>
-      </w:r>
-      <w:bookmarkEnd w:id="33"/>
-    </w:p>
-    <w:p>
-      <w:pPr>
-        <w:jc w:val="both"/>
-        <w:rPr>
-          <w:rFonts w:ascii="Calibri" w:hAnsi="Calibri" w:cs="Calibri"/>
-        </w:rPr>
-      </w:pPr>
-      <w:r>
-        <w:rPr>
-          <w:rFonts w:ascii="Calibri" w:hAnsi="Calibri" w:cs="Calibri"/>
-        </w:rPr>
-        <w:t>La integración de métricas de rendimiento, modelos predictivos y análisis histórico ha permitido entender de forma más profunda la evolución de la NBA y el papel de sus jugadores a lo largo de las décadas. En este apartado se ha comprobado que la combinación de estadísticas tradicionales, índices compuestos (como el PRIME) y algoritmos de machine learning constituye una herramienta robusta para identificar patrones que no son visibles a simple vista.</w:t>
+        <w:t xml:space="preserve">La integración de métricas de rendimiento, modelos predictivos y análisis histórico ha permitido entender de forma más profunda la evolución de la NBA y el papel de sus jugadores a lo largo de las décadas. En este apartado se ha comprobado que la combinación de estadísticas tradicionales, índices compuestos (como el PRIME) y algoritmos de machine </w:t>
+      </w:r>
+      <w:proofErr w:type="spellStart"/>
+      <w:r>
+        <w:rPr>
+          <w:rFonts w:ascii="Calibri" w:hAnsi="Calibri" w:cs="Calibri"/>
+        </w:rPr>
+        <w:t>learning</w:t>
+      </w:r>
+      <w:proofErr w:type="spellEnd"/>
+      <w:r>
+        <w:rPr>
+          <w:rFonts w:ascii="Calibri" w:hAnsi="Calibri" w:cs="Calibri"/>
+        </w:rPr>
+        <w:t xml:space="preserve"> constituye una herramienta robusta para identificar patrones que no son visibles a simple vista.</w:t>
       </w:r>
     </w:p>
     <w:p>
@@ -10579,14 +11993,7 @@
         <w:rPr>
           <w:rFonts w:ascii="Calibri" w:hAnsi="Calibri" w:cs="Calibri"/>
         </w:rPr>
-        <w:t xml:space="preserve">Además, el modelo predictivo para identificar perfiles MVP ha mostrado que la inteligencia artificial es capaz de detectar patrones consistentes con la lógica histórica </w:t>
-      </w:r>
-      <w:r>
-        <w:rPr>
-          <w:rFonts w:ascii="Calibri" w:hAnsi="Calibri" w:cs="Calibri"/>
-        </w:rPr>
-        <w:lastRenderedPageBreak/>
-        <w:t>del premio: importancia del rendimiento individual, eficiencia, carga de minutos y éxito colectivo. Aunque ningún modelo puede capturar la narrativa o el contexto intangible del MVP real, los resultados demuestran que los patrones cuantitativos son suficientemente fuertes como para predecir con buena precisión qué jugadores poseen un rendimiento “nivel MVP”.</w:t>
+        <w:t>Además, el modelo predictivo para identificar perfiles MVP ha mostrado que la inteligencia artificial es capaz de detectar patrones consistentes con la lógica histórica del premio: importancia del rendimiento individual, eficiencia, carga de minutos y éxito colectivo. Aunque ningún modelo puede capturar la narrativa o el contexto intangible del MVP real, los resultados demuestran que los patrones cuantitativos son suficientemente fuertes como para predecir con buena precisión qué jugadores poseen un rendimiento “nivel MVP”.</w:t>
       </w:r>
     </w:p>
     <w:p>
@@ -10611,11 +12018,11 @@
         </w:rPr>
       </w:pPr>
     </w:p>
-    <w:bookmarkStart w:id="34" w:name="_Toc222160011" w:displacedByCustomXml="next"/>
+    <w:bookmarkStart w:id="33" w:name="_Toc222160011" w:displacedByCustomXml="next"/>
     <w:sdt>
       <w:sdtPr>
         <w:rPr>
-          <w:rFonts w:eastAsiaTheme="minorHAnsi" w:cs="Calibri"/>
+          <w:rFonts w:asciiTheme="minorHAnsi" w:eastAsiaTheme="minorHAnsi" w:hAnsiTheme="minorHAnsi" w:cs="Calibri"/>
           <w:b w:val="0"/>
           <w:sz w:val="24"/>
           <w:szCs w:val="24"/>
@@ -10641,7 +12048,7 @@
             </w:rPr>
             <w:t>Bibliografía</w:t>
           </w:r>
-          <w:bookmarkEnd w:id="34"/>
+          <w:bookmarkEnd w:id="33"/>
         </w:p>
         <w:sdt>
           <w:sdtPr>
@@ -10696,7 +12103,7 @@
               </w:tblGrid>
               <w:tr>
                 <w:trPr>
-                  <w:divId w:val="1803184354"/>
+                  <w:divId w:val="834027684"/>
                   <w:tblCellSpacing w:w="15" w:type="dxa"/>
                 </w:trPr>
                 <w:tc>
@@ -10731,20 +12138,28 @@
                       <w:pStyle w:val="Bibliografa"/>
                       <w:rPr>
                         <w:noProof/>
+                        <w:lang w:val="en-US"/>
                       </w:rPr>
                     </w:pPr>
                     <w:r>
                       <w:rPr>
                         <w:noProof/>
                       </w:rPr>
-                      <w:t>Streamlit. [En línea]. Available: https://streamlit.io/.</w:t>
+                      <w:t xml:space="preserve">g. c. python. [En línea]. </w:t>
+                    </w:r>
+                    <w:r>
+                      <w:rPr>
+                        <w:noProof/>
+                        <w:lang w:val="en-US"/>
+                      </w:rPr>
+                      <w:t>Available: https://www.airdroid.com/es/ai-insights/ai-chatbot-using-python/.</w:t>
                     </w:r>
                   </w:p>
                 </w:tc>
               </w:tr>
               <w:tr>
                 <w:trPr>
-                  <w:divId w:val="1803184354"/>
+                  <w:divId w:val="834027684"/>
                   <w:tblCellSpacing w:w="15" w:type="dxa"/>
                 </w:trPr>
                 <w:tc>
@@ -10783,14 +12198,14 @@
                       <w:rPr>
                         <w:noProof/>
                       </w:rPr>
-                      <w:t>S. Transformer. [En línea]. Available: https://sbert.net/.</w:t>
+                      <w:t>Streamlit. [En línea]. Available: https://streamlit.io/.</w:t>
                     </w:r>
                   </w:p>
                 </w:tc>
               </w:tr>
               <w:tr>
                 <w:trPr>
-                  <w:divId w:val="1803184354"/>
+                  <w:divId w:val="834027684"/>
                   <w:tblCellSpacing w:w="15" w:type="dxa"/>
                 </w:trPr>
                 <w:tc>
@@ -10809,7 +12224,54 @@
                       <w:rPr>
                         <w:noProof/>
                       </w:rPr>
+                      <w:lastRenderedPageBreak/>
                       <w:t xml:space="preserve">[3] </w:t>
+                    </w:r>
+                  </w:p>
+                </w:tc>
+                <w:tc>
+                  <w:tcPr>
+                    <w:tcW w:w="0" w:type="auto"/>
+                    <w:hideMark/>
+                  </w:tcPr>
+                  <w:p>
+                    <w:pPr>
+                      <w:pStyle w:val="Bibliografa"/>
+                      <w:rPr>
+                        <w:noProof/>
+                      </w:rPr>
+                    </w:pPr>
+                    <w:r>
+                      <w:rPr>
+                        <w:noProof/>
+                      </w:rPr>
+                      <w:t>S. Transformer. [En línea]. Available: https://sbert.net/.</w:t>
+                    </w:r>
+                  </w:p>
+                </w:tc>
+              </w:tr>
+              <w:tr>
+                <w:trPr>
+                  <w:divId w:val="834027684"/>
+                  <w:tblCellSpacing w:w="15" w:type="dxa"/>
+                </w:trPr>
+                <w:tc>
+                  <w:tcPr>
+                    <w:tcW w:w="50" w:type="pct"/>
+                    <w:hideMark/>
+                  </w:tcPr>
+                  <w:p>
+                    <w:pPr>
+                      <w:pStyle w:val="Bibliografa"/>
+                      <w:rPr>
+                        <w:noProof/>
+                      </w:rPr>
+                    </w:pPr>
+                    <w:r>
+                      <w:rPr>
+                        <w:noProof/>
+                      </w:rPr>
+                      <w:t xml:space="preserve">[4] </w:t>
                     </w:r>
                   </w:p>
                 </w:tc>
@@ -10837,7 +12299,7 @@
             </w:tbl>
             <w:p>
               <w:pPr>
-                <w:divId w:val="1803184354"/>
+                <w:divId w:val="834027684"/>
                 <w:rPr>
                   <w:rFonts w:eastAsia="Times New Roman"/>
                   <w:noProof/>
@@ -10864,6 +12326,81 @@
         </w:sdt>
       </w:sdtContent>
     </w:sdt>
+    <w:p>
+      <w:pPr>
+        <w:jc w:val="both"/>
+        <w:rPr>
+          <w:rFonts w:ascii="Calibri" w:hAnsi="Calibri" w:cs="Calibri"/>
+        </w:rPr>
+      </w:pPr>
+      <w:r>
+        <w:rPr>
+          <w:rFonts w:ascii="Calibri" w:hAnsi="Calibri" w:cs="Calibri"/>
+        </w:rPr>
+        <w:br/>
+        <w:t xml:space="preserve">Repositorio </w:t>
+      </w:r>
+      <w:proofErr w:type="spellStart"/>
+      <w:r>
+        <w:rPr>
+          <w:rFonts w:ascii="Calibri" w:hAnsi="Calibri" w:cs="Calibri"/>
+        </w:rPr>
+        <w:t>github</w:t>
+      </w:r>
+      <w:proofErr w:type="spellEnd"/>
+      <w:r>
+        <w:rPr>
+          <w:rFonts w:ascii="Calibri" w:hAnsi="Calibri" w:cs="Calibri"/>
+        </w:rPr>
+        <w:t xml:space="preserve">: </w:t>
+      </w:r>
+      <w:hyperlink r:id="rId26" w:history="1">
+        <w:r>
+          <w:rPr>
+            <w:rStyle w:val="Hipervnculo"/>
+            <w:rFonts w:ascii="Calibri" w:hAnsi="Calibri" w:cs="Calibri"/>
+          </w:rPr>
+          <w:t>https://github.com/marioesteban11/NBA_Chatbot</w:t>
+        </w:r>
+      </w:hyperlink>
+    </w:p>
+    <w:p>
+      <w:pPr>
+        <w:jc w:val="both"/>
+        <w:rPr>
+          <w:rFonts w:ascii="Calibri" w:hAnsi="Calibri" w:cs="Calibri"/>
+        </w:rPr>
+      </w:pPr>
+      <w:r>
+        <w:rPr>
+          <w:rFonts w:ascii="Calibri" w:hAnsi="Calibri" w:cs="Calibri"/>
+        </w:rPr>
+        <w:t xml:space="preserve">Fuente </w:t>
+      </w:r>
+      <w:proofErr w:type="spellStart"/>
+      <w:r>
+        <w:rPr>
+          <w:rFonts w:ascii="Calibri" w:hAnsi="Calibri" w:cs="Calibri"/>
+        </w:rPr>
+        <w:t>Kaggle</w:t>
+      </w:r>
+      <w:proofErr w:type="spellEnd"/>
+      <w:r>
+        <w:rPr>
+          <w:rFonts w:ascii="Calibri" w:hAnsi="Calibri" w:cs="Calibri"/>
+        </w:rPr>
+        <w:t xml:space="preserve">: </w:t>
+      </w:r>
+      <w:hyperlink r:id="rId27" w:history="1">
+        <w:r>
+          <w:rPr>
+            <w:rStyle w:val="Hipervnculo"/>
+            <w:rFonts w:ascii="Calibri" w:hAnsi="Calibri" w:cs="Calibri"/>
+          </w:rPr>
+          <w:t>https://www.kaggle.com/datasets/javigallego/stats-nba</w:t>
+        </w:r>
+      </w:hyperlink>
+    </w:p>
     <w:p>
       <w:pPr>
         <w:jc w:val="both"/>
@@ -18553,6 +20090,69 @@
     <w:basedOn w:val="Fuentedeprrafopredeter"/>
     <w:rsid w:val="00F14ECE"/>
   </w:style>
+  <w:style w:type="paragraph" w:styleId="Textonotapie">
+    <w:name w:val="footnote text"/>
+    <w:basedOn w:val="Normal"/>
+    <w:link w:val="TextonotapieCar"/>
+    <w:uiPriority w:val="99"/>
+    <w:semiHidden/>
+    <w:unhideWhenUsed/>
+    <w:rsid w:val="0030489F"/>
+    <w:pPr>
+      <w:spacing w:after="0" w:line="240" w:lineRule="auto"/>
+    </w:pPr>
+    <w:rPr>
+      <w:sz w:val="20"/>
+      <w:szCs w:val="20"/>
+    </w:rPr>
+  </w:style>
+  <w:style w:type="character" w:customStyle="1" w:styleId="TextonotapieCar">
+    <w:name w:val="Texto nota pie Car"/>
+    <w:basedOn w:val="Fuentedeprrafopredeter"/>
+    <w:link w:val="Textonotapie"/>
+    <w:uiPriority w:val="99"/>
+    <w:semiHidden/>
+    <w:rsid w:val="0030489F"/>
+    <w:rPr>
+      <w:sz w:val="20"/>
+      <w:szCs w:val="20"/>
+    </w:rPr>
+  </w:style>
+  <w:style w:type="character" w:styleId="Refdenotaalpie">
+    <w:name w:val="footnote reference"/>
+    <w:basedOn w:val="Fuentedeprrafopredeter"/>
+    <w:uiPriority w:val="99"/>
+    <w:semiHidden/>
+    <w:unhideWhenUsed/>
+    <w:rsid w:val="0030489F"/>
+    <w:rPr>
+      <w:vertAlign w:val="superscript"/>
+    </w:rPr>
+  </w:style>
+  <w:style w:type="character" w:styleId="Mencinsinresolver">
+    <w:name w:val="Unresolved Mention"/>
+    <w:basedOn w:val="Fuentedeprrafopredeter"/>
+    <w:uiPriority w:val="99"/>
+    <w:semiHidden/>
+    <w:unhideWhenUsed/>
+    <w:rsid w:val="001323D2"/>
+    <w:rPr>
+      <w:color w:val="605E5C"/>
+      <w:shd w:val="clear" w:color="auto" w:fill="E1DFDD"/>
+    </w:rPr>
+  </w:style>
+  <w:style w:type="character" w:styleId="Hipervnculovisitado">
+    <w:name w:val="FollowedHyperlink"/>
+    <w:basedOn w:val="Fuentedeprrafopredeter"/>
+    <w:uiPriority w:val="99"/>
+    <w:semiHidden/>
+    <w:unhideWhenUsed/>
+    <w:rsid w:val="004D1E9A"/>
+    <w:rPr>
+      <w:color w:val="96607D" w:themeColor="followedHyperlink"/>
+      <w:u w:val="single"/>
+    </w:rPr>
+  </w:style>
 </w:styles>
 </file>
 
@@ -18888,7 +20488,7 @@
       </b:Author>
     </b:Author>
     <b:URL>https://www.kaggle.com/datasets/javigallego/stats-nba</b:URL>
-    <b:RefOrder>3</b:RefOrder>
+    <b:RefOrder>4</b:RefOrder>
   </b:Source>
   <b:Source>
     <b:Tag>Str</b:Tag>
@@ -18904,7 +20504,7 @@
       </b:Author>
     </b:Author>
     <b:URL>https://streamlit.io/</b:URL>
-    <b:RefOrder>1</b:RefOrder>
+    <b:RefOrder>2</b:RefOrder>
   </b:Source>
   <b:Source>
     <b:Tag>Sen</b:Tag>
@@ -18921,13 +20521,31 @@
       </b:Author>
     </b:Author>
     <b:URL>https://sbert.net/</b:URL>
-    <b:RefOrder>2</b:RefOrder>
+    <b:RefOrder>3</b:RefOrder>
+  </b:Source>
+  <b:Source>
+    <b:Tag>gui</b:Tag>
+    <b:SourceType>InternetSite</b:SourceType>
+    <b:Guid>{6241E334-2F19-4AB7-A652-5CE07257ECA8}</b:Guid>
+    <b:Author>
+      <b:Author>
+        <b:NameList>
+          <b:Person>
+            <b:Last>python</b:Last>
+            <b:First>guia</b:First>
+            <b:Middle>chatbot</b:Middle>
+          </b:Person>
+        </b:NameList>
+      </b:Author>
+    </b:Author>
+    <b:URL>https://www.airdroid.com/es/ai-insights/ai-chatbot-using-python/</b:URL>
+    <b:RefOrder>1</b:RefOrder>
   </b:Source>
 </b:Sources>
 </file>
 
 <file path=customXml/itemProps1.xml><?xml version="1.0" encoding="utf-8"?>
-<ds:datastoreItem xmlns:ds="http://schemas.openxmlformats.org/officeDocument/2006/customXml" ds:itemID="{FD4ECDED-3D58-43F7-A421-933E76368206}">
+<ds:datastoreItem xmlns:ds="http://schemas.openxmlformats.org/officeDocument/2006/customXml" ds:itemID="{8EFC7722-41B8-44EA-969D-B8327C681FD4}">
   <ds:schemaRefs>
     <ds:schemaRef ds:uri="http://schemas.openxmlformats.org/officeDocument/2006/bibliography"/>
   </ds:schemaRefs>

</xml_diff>